<commit_message>
Added pictures. Added energy
</commit_message>
<xml_diff>
--- a/Project/Design Document.docx
+++ b/Project/Design Document.docx
@@ -164,35 +164,7 @@
         <w:rPr>
           <w:rFonts w:ascii="Times New Roman" w:hAnsi="Times New Roman" w:cs="Times New Roman"/>
         </w:rPr>
-        <w:t xml:space="preserve">Contain global variables. Setup screen and call </w:t>
-      </w:r>
-      <w:proofErr w:type="spellStart"/>
-      <w:r>
-        <w:rPr>
-          <w:rFonts w:ascii="Times New Roman" w:hAnsi="Times New Roman" w:cs="Times New Roman"/>
-        </w:rPr>
-        <w:t>WorldModel</w:t>
-      </w:r>
-      <w:proofErr w:type="spellEnd"/>
-      <w:r>
-        <w:rPr>
-          <w:rFonts w:ascii="Times New Roman" w:hAnsi="Times New Roman" w:cs="Times New Roman"/>
-        </w:rPr>
-        <w:t xml:space="preserve"> class. Display </w:t>
-      </w:r>
-      <w:proofErr w:type="spellStart"/>
-      <w:r>
-        <w:rPr>
-          <w:rFonts w:ascii="Times New Roman" w:hAnsi="Times New Roman" w:cs="Times New Roman"/>
-        </w:rPr>
-        <w:t>WorldModel</w:t>
-      </w:r>
-      <w:proofErr w:type="spellEnd"/>
-      <w:r>
-        <w:rPr>
-          <w:rFonts w:ascii="Times New Roman" w:hAnsi="Times New Roman" w:cs="Times New Roman"/>
-        </w:rPr>
-        <w:t>. Handle key</w:t>
+        <w:t>Contain global variables. Setup screen and call WorldModel class. Display WorldModel. Handle key</w:t>
       </w:r>
       <w:r>
         <w:rPr>
@@ -204,21 +176,7 @@
         <w:rPr>
           <w:rFonts w:ascii="Times New Roman" w:hAnsi="Times New Roman" w:cs="Times New Roman"/>
         </w:rPr>
-        <w:t xml:space="preserve"> events and send them to </w:t>
-      </w:r>
-      <w:proofErr w:type="spellStart"/>
-      <w:r>
-        <w:rPr>
-          <w:rFonts w:ascii="Times New Roman" w:hAnsi="Times New Roman" w:cs="Times New Roman"/>
-        </w:rPr>
-        <w:t>WorldModel</w:t>
-      </w:r>
-      <w:proofErr w:type="spellEnd"/>
-      <w:r>
-        <w:rPr>
-          <w:rFonts w:ascii="Times New Roman" w:hAnsi="Times New Roman" w:cs="Times New Roman"/>
-        </w:rPr>
-        <w:t xml:space="preserve"> class.</w:t>
+        <w:t xml:space="preserve"> events and send them to WorldModel class.</w:t>
       </w:r>
     </w:p>
     <w:p>
@@ -332,16 +290,8 @@
         <w:rPr>
           <w:rFonts w:ascii="Times New Roman" w:hAnsi="Times New Roman" w:cs="Times New Roman"/>
         </w:rPr>
-        <w:t xml:space="preserve">Variable for </w:t>
-      </w:r>
-      <w:proofErr w:type="spellStart"/>
-      <w:r>
-        <w:rPr>
-          <w:rFonts w:ascii="Times New Roman" w:hAnsi="Times New Roman" w:cs="Times New Roman"/>
-        </w:rPr>
-        <w:t>WorldModel</w:t>
-      </w:r>
-      <w:proofErr w:type="spellEnd"/>
+        <w:t>Variable for WorldModel</w:t>
+      </w:r>
     </w:p>
     <w:p>
       <w:pPr>
@@ -378,19 +328,11 @@
           <w:rFonts w:ascii="Times New Roman" w:hAnsi="Times New Roman" w:cs="Times New Roman"/>
         </w:rPr>
       </w:pPr>
-      <w:proofErr w:type="gramStart"/>
-      <w:r>
-        <w:rPr>
-          <w:rFonts w:ascii="Times New Roman" w:hAnsi="Times New Roman" w:cs="Times New Roman"/>
-        </w:rPr>
-        <w:t>setup</w:t>
-      </w:r>
-      <w:proofErr w:type="gramEnd"/>
-      <w:r>
-        <w:rPr>
-          <w:rFonts w:ascii="Times New Roman" w:hAnsi="Times New Roman" w:cs="Times New Roman"/>
-        </w:rPr>
-        <w:t>()</w:t>
+      <w:r>
+        <w:rPr>
+          <w:rFonts w:ascii="Times New Roman" w:hAnsi="Times New Roman" w:cs="Times New Roman"/>
+        </w:rPr>
+        <w:t>setup()</w:t>
       </w:r>
     </w:p>
     <w:p>
@@ -409,21 +351,7 @@
         <w:rPr>
           <w:rFonts w:ascii="Times New Roman" w:hAnsi="Times New Roman" w:cs="Times New Roman"/>
         </w:rPr>
-        <w:t xml:space="preserve">Initialize </w:t>
-      </w:r>
-      <w:proofErr w:type="spellStart"/>
-      <w:r>
-        <w:rPr>
-          <w:rFonts w:ascii="Times New Roman" w:hAnsi="Times New Roman" w:cs="Times New Roman"/>
-        </w:rPr>
-        <w:t>WorldModel</w:t>
-      </w:r>
-      <w:proofErr w:type="spellEnd"/>
-      <w:r>
-        <w:rPr>
-          <w:rFonts w:ascii="Times New Roman" w:hAnsi="Times New Roman" w:cs="Times New Roman"/>
-        </w:rPr>
-        <w:t xml:space="preserve"> class</w:t>
+        <w:t>Initialize WorldModel class</w:t>
       </w:r>
     </w:p>
     <w:p>
@@ -471,19 +399,11 @@
           <w:rFonts w:ascii="Times New Roman" w:hAnsi="Times New Roman" w:cs="Times New Roman"/>
         </w:rPr>
       </w:pPr>
-      <w:proofErr w:type="gramStart"/>
-      <w:r>
-        <w:rPr>
-          <w:rFonts w:ascii="Times New Roman" w:hAnsi="Times New Roman" w:cs="Times New Roman"/>
-        </w:rPr>
-        <w:t>draw</w:t>
-      </w:r>
-      <w:proofErr w:type="gramEnd"/>
-      <w:r>
-        <w:rPr>
-          <w:rFonts w:ascii="Times New Roman" w:hAnsi="Times New Roman" w:cs="Times New Roman"/>
-        </w:rPr>
-        <w:t>()</w:t>
+      <w:r>
+        <w:rPr>
+          <w:rFonts w:ascii="Times New Roman" w:hAnsi="Times New Roman" w:cs="Times New Roman"/>
+        </w:rPr>
+        <w:t>draw()</w:t>
       </w:r>
       <w:r>
         <w:rPr>
@@ -497,19 +417,11 @@
         </w:rPr>
         <w:t xml:space="preserve">display </w:t>
       </w:r>
-      <w:proofErr w:type="spellStart"/>
-      <w:r>
-        <w:rPr>
-          <w:rFonts w:ascii="Times New Roman" w:hAnsi="Times New Roman" w:cs="Times New Roman"/>
-        </w:rPr>
-        <w:t>WorldModel</w:t>
-      </w:r>
-      <w:proofErr w:type="spellEnd"/>
-      <w:r>
-        <w:rPr>
-          <w:rFonts w:ascii="Times New Roman" w:hAnsi="Times New Roman" w:cs="Times New Roman"/>
-        </w:rPr>
-        <w:t xml:space="preserve"> </w:t>
+      <w:r>
+        <w:rPr>
+          <w:rFonts w:ascii="Times New Roman" w:hAnsi="Times New Roman" w:cs="Times New Roman"/>
+        </w:rPr>
+        <w:t xml:space="preserve">WorldModel </w:t>
       </w:r>
       <w:r>
         <w:rPr>
@@ -532,21 +444,11 @@
           <w:rFonts w:ascii="Times New Roman" w:hAnsi="Times New Roman" w:cs="Times New Roman"/>
         </w:rPr>
       </w:pPr>
-      <w:proofErr w:type="spellStart"/>
-      <w:proofErr w:type="gramStart"/>
-      <w:r>
-        <w:rPr>
-          <w:rFonts w:ascii="Times New Roman" w:hAnsi="Times New Roman" w:cs="Times New Roman"/>
-        </w:rPr>
-        <w:t>keyPressed</w:t>
-      </w:r>
-      <w:proofErr w:type="spellEnd"/>
-      <w:proofErr w:type="gramEnd"/>
-      <w:r>
-        <w:rPr>
-          <w:rFonts w:ascii="Times New Roman" w:hAnsi="Times New Roman" w:cs="Times New Roman"/>
-        </w:rPr>
-        <w:t xml:space="preserve">() </w:t>
+      <w:r>
+        <w:rPr>
+          <w:rFonts w:ascii="Times New Roman" w:hAnsi="Times New Roman" w:cs="Times New Roman"/>
+        </w:rPr>
+        <w:t xml:space="preserve">keyPressed() </w:t>
       </w:r>
     </w:p>
     <w:p>
@@ -561,19 +463,11 @@
           <w:rFonts w:ascii="Times New Roman" w:hAnsi="Times New Roman" w:cs="Times New Roman"/>
         </w:rPr>
       </w:pPr>
-      <w:proofErr w:type="gramStart"/>
-      <w:r>
-        <w:rPr>
-          <w:rFonts w:ascii="Times New Roman" w:hAnsi="Times New Roman" w:cs="Times New Roman"/>
-        </w:rPr>
-        <w:t>handle</w:t>
-      </w:r>
-      <w:proofErr w:type="gramEnd"/>
-      <w:r>
-        <w:rPr>
-          <w:rFonts w:ascii="Times New Roman" w:hAnsi="Times New Roman" w:cs="Times New Roman"/>
-        </w:rPr>
-        <w:t xml:space="preserve"> keyboard arrow keys</w:t>
+      <w:r>
+        <w:rPr>
+          <w:rFonts w:ascii="Times New Roman" w:hAnsi="Times New Roman" w:cs="Times New Roman"/>
+        </w:rPr>
+        <w:t>handle keyboard arrow keys</w:t>
       </w:r>
       <w:r>
         <w:rPr>
@@ -594,19 +488,11 @@
           <w:rFonts w:ascii="Times New Roman" w:hAnsi="Times New Roman" w:cs="Times New Roman"/>
         </w:rPr>
       </w:pPr>
-      <w:proofErr w:type="gramStart"/>
-      <w:r>
-        <w:rPr>
-          <w:rFonts w:ascii="Times New Roman" w:hAnsi="Times New Roman" w:cs="Times New Roman"/>
-        </w:rPr>
-        <w:t>handle</w:t>
-      </w:r>
-      <w:proofErr w:type="gramEnd"/>
-      <w:r>
-        <w:rPr>
-          <w:rFonts w:ascii="Times New Roman" w:hAnsi="Times New Roman" w:cs="Times New Roman"/>
-        </w:rPr>
-        <w:t xml:space="preserve"> space button</w:t>
+      <w:r>
+        <w:rPr>
+          <w:rFonts w:ascii="Times New Roman" w:hAnsi="Times New Roman" w:cs="Times New Roman"/>
+        </w:rPr>
+        <w:t>handle space button</w:t>
       </w:r>
       <w:r>
         <w:rPr>
@@ -627,19 +513,11 @@
           <w:rFonts w:ascii="Times New Roman" w:hAnsi="Times New Roman" w:cs="Times New Roman"/>
         </w:rPr>
       </w:pPr>
-      <w:proofErr w:type="gramStart"/>
-      <w:r>
-        <w:rPr>
-          <w:rFonts w:ascii="Times New Roman" w:hAnsi="Times New Roman" w:cs="Times New Roman"/>
-        </w:rPr>
-        <w:t>handle</w:t>
-      </w:r>
-      <w:proofErr w:type="gramEnd"/>
-      <w:r>
-        <w:rPr>
-          <w:rFonts w:ascii="Times New Roman" w:hAnsi="Times New Roman" w:cs="Times New Roman"/>
-        </w:rPr>
-        <w:t xml:space="preserve"> “P” (pause) and “L” (show where to land UFO) buttons</w:t>
+      <w:r>
+        <w:rPr>
+          <w:rFonts w:ascii="Times New Roman" w:hAnsi="Times New Roman" w:cs="Times New Roman"/>
+        </w:rPr>
+        <w:t>handle “P” (pause) and “L” (show where to land UFO) buttons</w:t>
       </w:r>
       <w:r>
         <w:rPr>
@@ -656,21 +534,11 @@
           <w:rFonts w:ascii="Times New Roman" w:hAnsi="Times New Roman" w:cs="Times New Roman"/>
         </w:rPr>
       </w:pPr>
-      <w:proofErr w:type="spellStart"/>
-      <w:proofErr w:type="gramStart"/>
-      <w:r>
-        <w:rPr>
-          <w:rFonts w:ascii="Times New Roman" w:hAnsi="Times New Roman" w:cs="Times New Roman"/>
-        </w:rPr>
-        <w:t>keyReleased</w:t>
-      </w:r>
-      <w:proofErr w:type="spellEnd"/>
-      <w:proofErr w:type="gramEnd"/>
-      <w:r>
-        <w:rPr>
-          <w:rFonts w:ascii="Times New Roman" w:hAnsi="Times New Roman" w:cs="Times New Roman"/>
-        </w:rPr>
-        <w:t>()</w:t>
+      <w:r>
+        <w:rPr>
+          <w:rFonts w:ascii="Times New Roman" w:hAnsi="Times New Roman" w:cs="Times New Roman"/>
+        </w:rPr>
+        <w:t>keyReleased()</w:t>
       </w:r>
       <w:r>
         <w:rPr>
@@ -694,21 +562,7 @@
         <w:rPr>
           <w:rFonts w:ascii="Times New Roman" w:hAnsi="Times New Roman" w:cs="Times New Roman"/>
         </w:rPr>
-        <w:t xml:space="preserve"> variables that store information about keys from “</w:t>
-      </w:r>
-      <w:proofErr w:type="spellStart"/>
-      <w:r>
-        <w:rPr>
-          <w:rFonts w:ascii="Times New Roman" w:hAnsi="Times New Roman" w:cs="Times New Roman"/>
-        </w:rPr>
-        <w:t>keyPressed</w:t>
-      </w:r>
-      <w:proofErr w:type="spellEnd"/>
-      <w:r>
-        <w:rPr>
-          <w:rFonts w:ascii="Times New Roman" w:hAnsi="Times New Roman" w:cs="Times New Roman"/>
-        </w:rPr>
-        <w:t>()” to “false”</w:t>
+        <w:t xml:space="preserve"> variables that store information about keys from “keyPressed()” to “false”</w:t>
       </w:r>
       <w:r>
         <w:rPr>
@@ -725,21 +579,11 @@
           <w:rFonts w:ascii="Times New Roman" w:hAnsi="Times New Roman" w:cs="Times New Roman"/>
         </w:rPr>
       </w:pPr>
-      <w:proofErr w:type="spellStart"/>
-      <w:proofErr w:type="gramStart"/>
-      <w:r>
-        <w:rPr>
-          <w:rFonts w:ascii="Times New Roman" w:hAnsi="Times New Roman" w:cs="Times New Roman"/>
-        </w:rPr>
-        <w:t>mousePressed</w:t>
-      </w:r>
-      <w:proofErr w:type="spellEnd"/>
-      <w:proofErr w:type="gramEnd"/>
-      <w:r>
-        <w:rPr>
-          <w:rFonts w:ascii="Times New Roman" w:hAnsi="Times New Roman" w:cs="Times New Roman"/>
-        </w:rPr>
-        <w:t xml:space="preserve">() </w:t>
+      <w:r>
+        <w:rPr>
+          <w:rFonts w:ascii="Times New Roman" w:hAnsi="Times New Roman" w:cs="Times New Roman"/>
+        </w:rPr>
+        <w:t xml:space="preserve">mousePressed() </w:t>
       </w:r>
       <w:r>
         <w:rPr>
@@ -790,7 +634,6 @@
           <w:b/>
         </w:rPr>
       </w:pPr>
-      <w:proofErr w:type="spellStart"/>
       <w:r>
         <w:rPr>
           <w:rFonts w:ascii="Times New Roman" w:hAnsi="Times New Roman" w:cs="Times New Roman"/>
@@ -798,7 +641,6 @@
         </w:rPr>
         <w:t>WorldModel</w:t>
       </w:r>
-      <w:proofErr w:type="spellEnd"/>
     </w:p>
     <w:p>
       <w:pPr>
@@ -818,21 +660,7 @@
         <w:rPr>
           <w:rFonts w:ascii="Times New Roman" w:hAnsi="Times New Roman" w:cs="Times New Roman"/>
         </w:rPr>
-        <w:t xml:space="preserve"> (information about acts can be seen in Initial Proposal in the end of the document). Depending on current act - call different </w:t>
-      </w:r>
-      <w:proofErr w:type="gramStart"/>
-      <w:r>
-        <w:rPr>
-          <w:rFonts w:ascii="Times New Roman" w:hAnsi="Times New Roman" w:cs="Times New Roman"/>
-        </w:rPr>
-        <w:t>classes,</w:t>
-      </w:r>
-      <w:proofErr w:type="gramEnd"/>
-      <w:r>
-        <w:rPr>
-          <w:rFonts w:ascii="Times New Roman" w:hAnsi="Times New Roman" w:cs="Times New Roman"/>
-        </w:rPr>
-        <w:t xml:space="preserve"> display them and send</w:t>
+        <w:t xml:space="preserve"> (information about acts can be seen in Initial Proposal in the end of the document). Depending on current act - call different classes, display them and send</w:t>
       </w:r>
       <w:r>
         <w:rPr>
@@ -879,19 +707,11 @@
           <w:rFonts w:ascii="Times New Roman" w:hAnsi="Times New Roman" w:cs="Times New Roman"/>
         </w:rPr>
       </w:pPr>
-      <w:proofErr w:type="gramStart"/>
-      <w:r>
-        <w:rPr>
-          <w:rFonts w:ascii="Times New Roman" w:hAnsi="Times New Roman" w:cs="Times New Roman"/>
-        </w:rPr>
-        <w:t>current</w:t>
-      </w:r>
-      <w:proofErr w:type="gramEnd"/>
-      <w:r>
-        <w:rPr>
-          <w:rFonts w:ascii="Times New Roman" w:hAnsi="Times New Roman" w:cs="Times New Roman"/>
-        </w:rPr>
-        <w:t xml:space="preserve"> Act</w:t>
+      <w:r>
+        <w:rPr>
+          <w:rFonts w:ascii="Times New Roman" w:hAnsi="Times New Roman" w:cs="Times New Roman"/>
+        </w:rPr>
+        <w:t>current Act</w:t>
       </w:r>
     </w:p>
     <w:p>
@@ -906,34 +726,12 @@
           <w:rFonts w:ascii="Times New Roman" w:hAnsi="Times New Roman" w:cs="Times New Roman"/>
         </w:rPr>
       </w:pPr>
-      <w:proofErr w:type="gramStart"/>
       <w:r>
         <w:rPr>
           <w:rFonts w:ascii="Times New Roman" w:hAnsi="Times New Roman" w:cs="Times New Roman"/>
         </w:rPr>
         <w:lastRenderedPageBreak/>
-        <w:t>variables</w:t>
-      </w:r>
-      <w:proofErr w:type="gramEnd"/>
-      <w:r>
-        <w:rPr>
-          <w:rFonts w:ascii="Times New Roman" w:hAnsi="Times New Roman" w:cs="Times New Roman"/>
-        </w:rPr>
-        <w:t xml:space="preserve"> for the following classes: Instructions, Background, Alien, Foreground, </w:t>
-      </w:r>
-      <w:proofErr w:type="spellStart"/>
-      <w:r>
-        <w:rPr>
-          <w:rFonts w:ascii="Times New Roman" w:hAnsi="Times New Roman" w:cs="Times New Roman"/>
-        </w:rPr>
-        <w:t>LandingArea</w:t>
-      </w:r>
-      <w:proofErr w:type="spellEnd"/>
-      <w:r>
-        <w:rPr>
-          <w:rFonts w:ascii="Times New Roman" w:hAnsi="Times New Roman" w:cs="Times New Roman"/>
-        </w:rPr>
-        <w:t xml:space="preserve">, UFO, </w:t>
+        <w:t xml:space="preserve">variables for the following classes: Instructions, Background, Alien, Foreground, LandingArea, UFO, </w:t>
       </w:r>
       <w:r>
         <w:rPr>
@@ -945,16 +743,8 @@
         <w:rPr>
           <w:rFonts w:ascii="Times New Roman" w:hAnsi="Times New Roman" w:cs="Times New Roman"/>
         </w:rPr>
-        <w:t xml:space="preserve">, Tree, </w:t>
-      </w:r>
-      <w:proofErr w:type="spellStart"/>
-      <w:r>
-        <w:rPr>
-          <w:rFonts w:ascii="Times New Roman" w:hAnsi="Times New Roman" w:cs="Times New Roman"/>
-        </w:rPr>
-        <w:t>LogicGame</w:t>
-      </w:r>
-      <w:proofErr w:type="spellEnd"/>
+        <w:t>, Tree, LogicGame</w:t>
+      </w:r>
     </w:p>
     <w:p>
       <w:pPr>
@@ -991,58 +781,26 @@
           <w:rFonts w:ascii="Times New Roman" w:hAnsi="Times New Roman" w:cs="Times New Roman"/>
         </w:rPr>
       </w:pPr>
-      <w:proofErr w:type="gramStart"/>
-      <w:r>
-        <w:rPr>
-          <w:rFonts w:ascii="Times New Roman" w:hAnsi="Times New Roman" w:cs="Times New Roman"/>
-        </w:rPr>
-        <w:t>display</w:t>
-      </w:r>
-      <w:proofErr w:type="gramEnd"/>
-      <w:r>
-        <w:rPr>
-          <w:rFonts w:ascii="Times New Roman" w:hAnsi="Times New Roman" w:cs="Times New Roman"/>
-        </w:rPr>
-        <w:t>() – display classes from current act</w:t>
-      </w:r>
-    </w:p>
-    <w:p>
-      <w:pPr>
-        <w:spacing w:line="276" w:lineRule="auto"/>
-        <w:ind w:firstLine="720"/>
-        <w:rPr>
-          <w:rFonts w:ascii="Times New Roman" w:hAnsi="Times New Roman" w:cs="Times New Roman"/>
-        </w:rPr>
-      </w:pPr>
-      <w:proofErr w:type="spellStart"/>
-      <w:proofErr w:type="gramStart"/>
-      <w:r>
-        <w:rPr>
-          <w:rFonts w:ascii="Times New Roman" w:hAnsi="Times New Roman" w:cs="Times New Roman"/>
-        </w:rPr>
-        <w:t>handleKeyPressed</w:t>
-      </w:r>
-      <w:proofErr w:type="spellEnd"/>
-      <w:proofErr w:type="gramEnd"/>
-      <w:r>
-        <w:rPr>
-          <w:rFonts w:ascii="Times New Roman" w:hAnsi="Times New Roman" w:cs="Times New Roman"/>
-        </w:rPr>
-        <w:t xml:space="preserve">() – handle </w:t>
-      </w:r>
-      <w:proofErr w:type="spellStart"/>
-      <w:r>
-        <w:rPr>
-          <w:rFonts w:ascii="Times New Roman" w:hAnsi="Times New Roman" w:cs="Times New Roman"/>
-        </w:rPr>
-        <w:t>keyPressed</w:t>
-      </w:r>
-      <w:proofErr w:type="spellEnd"/>
-      <w:r>
-        <w:rPr>
-          <w:rFonts w:ascii="Times New Roman" w:hAnsi="Times New Roman" w:cs="Times New Roman"/>
-        </w:rPr>
-        <w:t>() from main class and send to classes depending on current act</w:t>
+      <w:r>
+        <w:rPr>
+          <w:rFonts w:ascii="Times New Roman" w:hAnsi="Times New Roman" w:cs="Times New Roman"/>
+        </w:rPr>
+        <w:t>display() – display classes from current act</w:t>
+      </w:r>
+    </w:p>
+    <w:p>
+      <w:pPr>
+        <w:spacing w:line="276" w:lineRule="auto"/>
+        <w:ind w:firstLine="720"/>
+        <w:rPr>
+          <w:rFonts w:ascii="Times New Roman" w:hAnsi="Times New Roman" w:cs="Times New Roman"/>
+        </w:rPr>
+      </w:pPr>
+      <w:r>
+        <w:rPr>
+          <w:rFonts w:ascii="Times New Roman" w:hAnsi="Times New Roman" w:cs="Times New Roman"/>
+        </w:rPr>
+        <w:t>handleKeyPressed() – handle keyPressed() from main class and send to classes depending on current act</w:t>
       </w:r>
       <w:r>
         <w:rPr>
@@ -1059,35 +817,11 @@
           <w:rFonts w:ascii="Times New Roman" w:hAnsi="Times New Roman" w:cs="Times New Roman"/>
         </w:rPr>
       </w:pPr>
-      <w:proofErr w:type="spellStart"/>
-      <w:proofErr w:type="gramStart"/>
-      <w:r>
-        <w:rPr>
-          <w:rFonts w:ascii="Times New Roman" w:hAnsi="Times New Roman" w:cs="Times New Roman"/>
-        </w:rPr>
-        <w:t>handleKeyReleased</w:t>
-      </w:r>
-      <w:proofErr w:type="spellEnd"/>
-      <w:proofErr w:type="gramEnd"/>
-      <w:r>
-        <w:rPr>
-          <w:rFonts w:ascii="Times New Roman" w:hAnsi="Times New Roman" w:cs="Times New Roman"/>
-        </w:rPr>
-        <w:t xml:space="preserve">() - handle </w:t>
-      </w:r>
-      <w:proofErr w:type="spellStart"/>
-      <w:r>
-        <w:rPr>
-          <w:rFonts w:ascii="Times New Roman" w:hAnsi="Times New Roman" w:cs="Times New Roman"/>
-        </w:rPr>
-        <w:t>keyRelesed</w:t>
-      </w:r>
-      <w:proofErr w:type="spellEnd"/>
-      <w:r>
-        <w:rPr>
-          <w:rFonts w:ascii="Times New Roman" w:hAnsi="Times New Roman" w:cs="Times New Roman"/>
-        </w:rPr>
-        <w:t>() from main class and send to classes depending on current act</w:t>
+      <w:r>
+        <w:rPr>
+          <w:rFonts w:ascii="Times New Roman" w:hAnsi="Times New Roman" w:cs="Times New Roman"/>
+        </w:rPr>
+        <w:t>handleKeyReleased() - handle keyRelesed() from main class and send to classes depending on current act</w:t>
       </w:r>
       <w:r>
         <w:rPr>
@@ -1104,35 +838,11 @@
           <w:rFonts w:ascii="Times New Roman" w:hAnsi="Times New Roman" w:cs="Times New Roman"/>
         </w:rPr>
       </w:pPr>
-      <w:proofErr w:type="spellStart"/>
-      <w:proofErr w:type="gramStart"/>
-      <w:r>
-        <w:rPr>
-          <w:rFonts w:ascii="Times New Roman" w:hAnsi="Times New Roman" w:cs="Times New Roman"/>
-        </w:rPr>
-        <w:t>handleMousePressed</w:t>
-      </w:r>
-      <w:proofErr w:type="spellEnd"/>
-      <w:proofErr w:type="gramEnd"/>
-      <w:r>
-        <w:rPr>
-          <w:rFonts w:ascii="Times New Roman" w:hAnsi="Times New Roman" w:cs="Times New Roman"/>
-        </w:rPr>
-        <w:t xml:space="preserve">() - handle </w:t>
-      </w:r>
-      <w:proofErr w:type="spellStart"/>
-      <w:r>
-        <w:rPr>
-          <w:rFonts w:ascii="Times New Roman" w:hAnsi="Times New Roman" w:cs="Times New Roman"/>
-        </w:rPr>
-        <w:t>mousePressed</w:t>
-      </w:r>
-      <w:proofErr w:type="spellEnd"/>
-      <w:r>
-        <w:rPr>
-          <w:rFonts w:ascii="Times New Roman" w:hAnsi="Times New Roman" w:cs="Times New Roman"/>
-        </w:rPr>
-        <w:t>() from main class and send to classes depending on current act</w:t>
+      <w:r>
+        <w:rPr>
+          <w:rFonts w:ascii="Times New Roman" w:hAnsi="Times New Roman" w:cs="Times New Roman"/>
+        </w:rPr>
+        <w:t>handleMousePressed() - handle mousePressed() from main class and send to classes depending on current act</w:t>
       </w:r>
       <w:r>
         <w:rPr>
@@ -1149,21 +859,11 @@
           <w:rFonts w:ascii="Times New Roman" w:hAnsi="Times New Roman" w:cs="Times New Roman"/>
         </w:rPr>
       </w:pPr>
-      <w:proofErr w:type="spellStart"/>
-      <w:proofErr w:type="gramStart"/>
-      <w:r>
-        <w:rPr>
-          <w:rFonts w:ascii="Times New Roman" w:hAnsi="Times New Roman" w:cs="Times New Roman"/>
-        </w:rPr>
-        <w:t>getCurrentAct</w:t>
-      </w:r>
-      <w:proofErr w:type="spellEnd"/>
-      <w:proofErr w:type="gramEnd"/>
-      <w:r>
-        <w:rPr>
-          <w:rFonts w:ascii="Times New Roman" w:hAnsi="Times New Roman" w:cs="Times New Roman"/>
-        </w:rPr>
-        <w:t>() – get current act number</w:t>
+      <w:r>
+        <w:rPr>
+          <w:rFonts w:ascii="Times New Roman" w:hAnsi="Times New Roman" w:cs="Times New Roman"/>
+        </w:rPr>
+        <w:t>getCurrentAct() – get current act number</w:t>
       </w:r>
       <w:r>
         <w:rPr>
@@ -1180,21 +880,11 @@
           <w:rFonts w:ascii="Times New Roman" w:hAnsi="Times New Roman" w:cs="Times New Roman"/>
         </w:rPr>
       </w:pPr>
-      <w:proofErr w:type="spellStart"/>
-      <w:proofErr w:type="gramStart"/>
-      <w:r>
-        <w:rPr>
-          <w:rFonts w:ascii="Times New Roman" w:hAnsi="Times New Roman" w:cs="Times New Roman"/>
-        </w:rPr>
-        <w:t>nextAct</w:t>
-      </w:r>
-      <w:proofErr w:type="spellEnd"/>
-      <w:proofErr w:type="gramEnd"/>
-      <w:r>
-        <w:rPr>
-          <w:rFonts w:ascii="Times New Roman" w:hAnsi="Times New Roman" w:cs="Times New Roman"/>
-        </w:rPr>
-        <w:t xml:space="preserve">() – </w:t>
+      <w:r>
+        <w:rPr>
+          <w:rFonts w:ascii="Times New Roman" w:hAnsi="Times New Roman" w:cs="Times New Roman"/>
+        </w:rPr>
+        <w:t xml:space="preserve">nextAct() – </w:t>
       </w:r>
       <w:r>
         <w:rPr>
@@ -1303,19 +993,11 @@
           <w:rFonts w:ascii="Times New Roman" w:hAnsi="Times New Roman" w:cs="Times New Roman"/>
         </w:rPr>
       </w:pPr>
-      <w:proofErr w:type="gramStart"/>
-      <w:r>
-        <w:rPr>
-          <w:rFonts w:ascii="Times New Roman" w:hAnsi="Times New Roman" w:cs="Times New Roman"/>
-        </w:rPr>
-        <w:t>button</w:t>
-      </w:r>
-      <w:proofErr w:type="gramEnd"/>
-      <w:r>
-        <w:rPr>
-          <w:rFonts w:ascii="Times New Roman" w:hAnsi="Times New Roman" w:cs="Times New Roman"/>
-        </w:rPr>
-        <w:t xml:space="preserve"> style properties</w:t>
+      <w:r>
+        <w:rPr>
+          <w:rFonts w:ascii="Times New Roman" w:hAnsi="Times New Roman" w:cs="Times New Roman"/>
+        </w:rPr>
+        <w:t>button style properties</w:t>
       </w:r>
     </w:p>
     <w:p>
@@ -1330,19 +1012,11 @@
           <w:rFonts w:ascii="Times New Roman" w:hAnsi="Times New Roman" w:cs="Times New Roman"/>
         </w:rPr>
       </w:pPr>
-      <w:proofErr w:type="gramStart"/>
-      <w:r>
-        <w:rPr>
-          <w:rFonts w:ascii="Times New Roman" w:hAnsi="Times New Roman" w:cs="Times New Roman"/>
-        </w:rPr>
-        <w:t>texts</w:t>
-      </w:r>
-      <w:proofErr w:type="gramEnd"/>
-      <w:r>
-        <w:rPr>
-          <w:rFonts w:ascii="Times New Roman" w:hAnsi="Times New Roman" w:cs="Times New Roman"/>
-        </w:rPr>
-        <w:t xml:space="preserve"> for different instructions</w:t>
+      <w:r>
+        <w:rPr>
+          <w:rFonts w:ascii="Times New Roman" w:hAnsi="Times New Roman" w:cs="Times New Roman"/>
+        </w:rPr>
+        <w:t>texts for different instructions</w:t>
       </w:r>
     </w:p>
     <w:p>
@@ -1357,47 +1031,11 @@
           <w:rFonts w:ascii="Times New Roman" w:hAnsi="Times New Roman" w:cs="Times New Roman"/>
         </w:rPr>
       </w:pPr>
-      <w:proofErr w:type="gramStart"/>
-      <w:r>
-        <w:rPr>
-          <w:rFonts w:ascii="Times New Roman" w:hAnsi="Times New Roman" w:cs="Times New Roman"/>
-        </w:rPr>
-        <w:t>variables</w:t>
-      </w:r>
-      <w:proofErr w:type="gramEnd"/>
-      <w:r>
-        <w:rPr>
-          <w:rFonts w:ascii="Times New Roman" w:hAnsi="Times New Roman" w:cs="Times New Roman"/>
-        </w:rPr>
-        <w:t xml:space="preserve"> for </w:t>
-      </w:r>
-      <w:proofErr w:type="spellStart"/>
-      <w:r>
-        <w:rPr>
-          <w:rFonts w:ascii="Times New Roman" w:hAnsi="Times New Roman" w:cs="Times New Roman"/>
-        </w:rPr>
-        <w:t>WorldModel</w:t>
-      </w:r>
-      <w:proofErr w:type="spellEnd"/>
-      <w:r>
-        <w:rPr>
-          <w:rFonts w:ascii="Times New Roman" w:hAnsi="Times New Roman" w:cs="Times New Roman"/>
-        </w:rPr>
-        <w:t xml:space="preserve"> and </w:t>
-      </w:r>
-      <w:proofErr w:type="spellStart"/>
-      <w:r>
-        <w:rPr>
-          <w:rFonts w:ascii="Times New Roman" w:hAnsi="Times New Roman" w:cs="Times New Roman"/>
-        </w:rPr>
-        <w:t>LogicGame</w:t>
-      </w:r>
-      <w:proofErr w:type="spellEnd"/>
-      <w:r>
-        <w:rPr>
-          <w:rFonts w:ascii="Times New Roman" w:hAnsi="Times New Roman" w:cs="Times New Roman"/>
-        </w:rPr>
-        <w:t xml:space="preserve"> classes</w:t>
+      <w:r>
+        <w:rPr>
+          <w:rFonts w:ascii="Times New Roman" w:hAnsi="Times New Roman" w:cs="Times New Roman"/>
+        </w:rPr>
+        <w:t>variables for WorldModel and LogicGame classes</w:t>
       </w:r>
     </w:p>
     <w:p>
@@ -1435,21 +1073,11 @@
           <w:rFonts w:ascii="Times New Roman" w:hAnsi="Times New Roman" w:cs="Times New Roman"/>
         </w:rPr>
       </w:pPr>
-      <w:proofErr w:type="spellStart"/>
-      <w:proofErr w:type="gramStart"/>
-      <w:r>
-        <w:rPr>
-          <w:rFonts w:ascii="Times New Roman" w:hAnsi="Times New Roman" w:cs="Times New Roman"/>
-        </w:rPr>
-        <w:t>showTextWindow</w:t>
-      </w:r>
-      <w:proofErr w:type="spellEnd"/>
-      <w:proofErr w:type="gramEnd"/>
-      <w:r>
-        <w:rPr>
-          <w:rFonts w:ascii="Times New Roman" w:hAnsi="Times New Roman" w:cs="Times New Roman"/>
-        </w:rPr>
-        <w:t>(</w:t>
+      <w:r>
+        <w:rPr>
+          <w:rFonts w:ascii="Times New Roman" w:hAnsi="Times New Roman" w:cs="Times New Roman"/>
+        </w:rPr>
+        <w:t>showTextWindow(</w:t>
       </w:r>
       <w:r>
         <w:rPr>
@@ -1484,21 +1112,11 @@
           <w:rFonts w:ascii="Times New Roman" w:hAnsi="Times New Roman" w:cs="Times New Roman"/>
         </w:rPr>
       </w:pPr>
-      <w:proofErr w:type="spellStart"/>
-      <w:proofErr w:type="gramStart"/>
-      <w:r>
-        <w:rPr>
-          <w:rFonts w:ascii="Times New Roman" w:hAnsi="Times New Roman" w:cs="Times New Roman"/>
-        </w:rPr>
-        <w:t>showText</w:t>
-      </w:r>
-      <w:proofErr w:type="spellEnd"/>
-      <w:proofErr w:type="gramEnd"/>
-      <w:r>
-        <w:rPr>
-          <w:rFonts w:ascii="Times New Roman" w:hAnsi="Times New Roman" w:cs="Times New Roman"/>
-        </w:rPr>
-        <w:t>(float x, float y, float width, float height, String text) – show given text in given coordinates, of given size, with one preset style</w:t>
+      <w:r>
+        <w:rPr>
+          <w:rFonts w:ascii="Times New Roman" w:hAnsi="Times New Roman" w:cs="Times New Roman"/>
+        </w:rPr>
+        <w:t>showText(float x, float y, float width, float height, String text) – show given text in given coordinates, of given size, with one preset style</w:t>
       </w:r>
       <w:r>
         <w:rPr>
@@ -1515,21 +1133,11 @@
           <w:rFonts w:ascii="Times New Roman" w:hAnsi="Times New Roman" w:cs="Times New Roman"/>
         </w:rPr>
       </w:pPr>
-      <w:proofErr w:type="spellStart"/>
-      <w:proofErr w:type="gramStart"/>
-      <w:r>
-        <w:rPr>
-          <w:rFonts w:ascii="Times New Roman" w:hAnsi="Times New Roman" w:cs="Times New Roman"/>
-        </w:rPr>
-        <w:t>displayInstructions</w:t>
-      </w:r>
-      <w:proofErr w:type="spellEnd"/>
-      <w:proofErr w:type="gramEnd"/>
-      <w:r>
-        <w:rPr>
-          <w:rFonts w:ascii="Times New Roman" w:hAnsi="Times New Roman" w:cs="Times New Roman"/>
-        </w:rPr>
-        <w:t>() – display instructions depending on current act</w:t>
+      <w:r>
+        <w:rPr>
+          <w:rFonts w:ascii="Times New Roman" w:hAnsi="Times New Roman" w:cs="Times New Roman"/>
+        </w:rPr>
+        <w:t>displayInstructions() – display instructions depending on current act</w:t>
       </w:r>
       <w:r>
         <w:rPr>
@@ -1546,19 +1154,11 @@
           <w:rFonts w:ascii="Times New Roman" w:hAnsi="Times New Roman" w:cs="Times New Roman"/>
         </w:rPr>
       </w:pPr>
-      <w:proofErr w:type="gramStart"/>
-      <w:r>
-        <w:rPr>
-          <w:rFonts w:ascii="Times New Roman" w:hAnsi="Times New Roman" w:cs="Times New Roman"/>
-        </w:rPr>
-        <w:t>displayAct1</w:t>
-      </w:r>
-      <w:proofErr w:type="gramEnd"/>
-      <w:r>
-        <w:rPr>
-          <w:rFonts w:ascii="Times New Roman" w:hAnsi="Times New Roman" w:cs="Times New Roman"/>
-        </w:rPr>
-        <w:t>(), displayAct5() – display instructions for appropriate acts</w:t>
+      <w:r>
+        <w:rPr>
+          <w:rFonts w:ascii="Times New Roman" w:hAnsi="Times New Roman" w:cs="Times New Roman"/>
+        </w:rPr>
+        <w:t>displayAct1(), displayAct5() – display instructions for appropriate acts</w:t>
       </w:r>
       <w:r>
         <w:rPr>
@@ -1575,21 +1175,11 @@
           <w:rFonts w:ascii="Times New Roman" w:hAnsi="Times New Roman" w:cs="Times New Roman"/>
         </w:rPr>
       </w:pPr>
-      <w:proofErr w:type="spellStart"/>
-      <w:proofErr w:type="gramStart"/>
-      <w:r>
-        <w:rPr>
-          <w:rFonts w:ascii="Times New Roman" w:hAnsi="Times New Roman" w:cs="Times New Roman"/>
-        </w:rPr>
-        <w:t>continueBtn</w:t>
-      </w:r>
-      <w:proofErr w:type="spellEnd"/>
-      <w:proofErr w:type="gramEnd"/>
-      <w:r>
-        <w:rPr>
-          <w:rFonts w:ascii="Times New Roman" w:hAnsi="Times New Roman" w:cs="Times New Roman"/>
-        </w:rPr>
-        <w:t>(float x, float y) – display continue button in given coordinates</w:t>
+      <w:r>
+        <w:rPr>
+          <w:rFonts w:ascii="Times New Roman" w:hAnsi="Times New Roman" w:cs="Times New Roman"/>
+        </w:rPr>
+        <w:t>continueBtn(float x, float y) – display continue button in given coordinates</w:t>
       </w:r>
       <w:r>
         <w:rPr>
@@ -1606,35 +1196,11 @@
           <w:rFonts w:ascii="Times New Roman" w:hAnsi="Times New Roman" w:cs="Times New Roman"/>
         </w:rPr>
       </w:pPr>
-      <w:proofErr w:type="spellStart"/>
-      <w:proofErr w:type="gramStart"/>
-      <w:r>
-        <w:rPr>
-          <w:rFonts w:ascii="Times New Roman" w:hAnsi="Times New Roman" w:cs="Times New Roman"/>
-        </w:rPr>
-        <w:t>handleMousePressed</w:t>
-      </w:r>
-      <w:proofErr w:type="spellEnd"/>
-      <w:proofErr w:type="gramEnd"/>
-      <w:r>
-        <w:rPr>
-          <w:rFonts w:ascii="Times New Roman" w:hAnsi="Times New Roman" w:cs="Times New Roman"/>
-        </w:rPr>
-        <w:t xml:space="preserve">() – handle mouse event from </w:t>
-      </w:r>
-      <w:proofErr w:type="spellStart"/>
-      <w:r>
-        <w:rPr>
-          <w:rFonts w:ascii="Times New Roman" w:hAnsi="Times New Roman" w:cs="Times New Roman"/>
-        </w:rPr>
-        <w:t>WorldModel</w:t>
-      </w:r>
-      <w:proofErr w:type="spellEnd"/>
-      <w:r>
-        <w:rPr>
-          <w:rFonts w:ascii="Times New Roman" w:hAnsi="Times New Roman" w:cs="Times New Roman"/>
-        </w:rPr>
-        <w:t xml:space="preserve"> class</w:t>
+      <w:r>
+        <w:rPr>
+          <w:rFonts w:ascii="Times New Roman" w:hAnsi="Times New Roman" w:cs="Times New Roman"/>
+        </w:rPr>
+        <w:t>handleMousePressed() – handle mouse event from WorldModel class</w:t>
       </w:r>
       <w:r>
         <w:rPr>
@@ -1651,21 +1217,11 @@
           <w:rFonts w:ascii="Times New Roman" w:hAnsi="Times New Roman" w:cs="Times New Roman"/>
         </w:rPr>
       </w:pPr>
-      <w:proofErr w:type="spellStart"/>
-      <w:proofErr w:type="gramStart"/>
-      <w:r>
-        <w:rPr>
-          <w:rFonts w:ascii="Times New Roman" w:hAnsi="Times New Roman" w:cs="Times New Roman"/>
-        </w:rPr>
-        <w:t>isContinuePressed</w:t>
-      </w:r>
-      <w:proofErr w:type="spellEnd"/>
-      <w:proofErr w:type="gramEnd"/>
-      <w:r>
-        <w:rPr>
-          <w:rFonts w:ascii="Times New Roman" w:hAnsi="Times New Roman" w:cs="Times New Roman"/>
-        </w:rPr>
-        <w:t>() – return true if mouse</w:t>
+      <w:r>
+        <w:rPr>
+          <w:rFonts w:ascii="Times New Roman" w:hAnsi="Times New Roman" w:cs="Times New Roman"/>
+        </w:rPr>
+        <w:t>isContinuePressed() – return true if mouse</w:t>
       </w:r>
       <w:r>
         <w:rPr>
@@ -1772,19 +1328,11 @@
           <w:rFonts w:ascii="Times New Roman" w:hAnsi="Times New Roman" w:cs="Times New Roman"/>
         </w:rPr>
       </w:pPr>
-      <w:proofErr w:type="gramStart"/>
-      <w:r>
-        <w:rPr>
-          <w:rFonts w:ascii="Times New Roman" w:hAnsi="Times New Roman" w:cs="Times New Roman"/>
-        </w:rPr>
-        <w:t>main</w:t>
-      </w:r>
-      <w:proofErr w:type="gramEnd"/>
-      <w:r>
-        <w:rPr>
-          <w:rFonts w:ascii="Times New Roman" w:hAnsi="Times New Roman" w:cs="Times New Roman"/>
-        </w:rPr>
-        <w:t xml:space="preserve"> colors</w:t>
+      <w:r>
+        <w:rPr>
+          <w:rFonts w:ascii="Times New Roman" w:hAnsi="Times New Roman" w:cs="Times New Roman"/>
+        </w:rPr>
+        <w:t>main colors</w:t>
       </w:r>
     </w:p>
     <w:p>
@@ -1799,19 +1347,11 @@
           <w:rFonts w:ascii="Times New Roman" w:hAnsi="Times New Roman" w:cs="Times New Roman"/>
         </w:rPr>
       </w:pPr>
-      <w:proofErr w:type="gramStart"/>
-      <w:r>
-        <w:rPr>
-          <w:rFonts w:ascii="Times New Roman" w:hAnsi="Times New Roman" w:cs="Times New Roman"/>
-        </w:rPr>
-        <w:t>variable</w:t>
-      </w:r>
-      <w:proofErr w:type="gramEnd"/>
-      <w:r>
-        <w:rPr>
-          <w:rFonts w:ascii="Times New Roman" w:hAnsi="Times New Roman" w:cs="Times New Roman"/>
-        </w:rPr>
-        <w:t xml:space="preserve"> for Tree class</w:t>
+      <w:r>
+        <w:rPr>
+          <w:rFonts w:ascii="Times New Roman" w:hAnsi="Times New Roman" w:cs="Times New Roman"/>
+        </w:rPr>
+        <w:t>variable for Tree class</w:t>
       </w:r>
     </w:p>
     <w:p>
@@ -1849,19 +1389,11 @@
           <w:rFonts w:ascii="Times New Roman" w:hAnsi="Times New Roman" w:cs="Times New Roman"/>
         </w:rPr>
       </w:pPr>
-      <w:proofErr w:type="gramStart"/>
-      <w:r>
-        <w:rPr>
-          <w:rFonts w:ascii="Times New Roman" w:hAnsi="Times New Roman" w:cs="Times New Roman"/>
-        </w:rPr>
-        <w:t>display</w:t>
-      </w:r>
-      <w:proofErr w:type="gramEnd"/>
-      <w:r>
-        <w:rPr>
-          <w:rFonts w:ascii="Times New Roman" w:hAnsi="Times New Roman" w:cs="Times New Roman"/>
-        </w:rPr>
-        <w:t>() – draw a sky and nature</w:t>
+      <w:r>
+        <w:rPr>
+          <w:rFonts w:ascii="Times New Roman" w:hAnsi="Times New Roman" w:cs="Times New Roman"/>
+        </w:rPr>
+        <w:t>display() – draw a sky and nature</w:t>
       </w:r>
       <w:r>
         <w:rPr>
@@ -1878,21 +1410,11 @@
           <w:rFonts w:ascii="Times New Roman" w:hAnsi="Times New Roman" w:cs="Times New Roman"/>
         </w:rPr>
       </w:pPr>
-      <w:proofErr w:type="spellStart"/>
-      <w:proofErr w:type="gramStart"/>
-      <w:r>
-        <w:rPr>
-          <w:rFonts w:ascii="Times New Roman" w:hAnsi="Times New Roman" w:cs="Times New Roman"/>
-        </w:rPr>
-        <w:t>drawSky</w:t>
-      </w:r>
-      <w:proofErr w:type="spellEnd"/>
-      <w:proofErr w:type="gramEnd"/>
-      <w:r>
-        <w:rPr>
-          <w:rFonts w:ascii="Times New Roman" w:hAnsi="Times New Roman" w:cs="Times New Roman"/>
-        </w:rPr>
-        <w:t>() – self explaining</w:t>
+      <w:r>
+        <w:rPr>
+          <w:rFonts w:ascii="Times New Roman" w:hAnsi="Times New Roman" w:cs="Times New Roman"/>
+        </w:rPr>
+        <w:t>drawSky() – self explaining</w:t>
       </w:r>
       <w:r>
         <w:rPr>
@@ -1909,21 +1431,11 @@
           <w:rFonts w:ascii="Times New Roman" w:hAnsi="Times New Roman" w:cs="Times New Roman"/>
         </w:rPr>
       </w:pPr>
-      <w:proofErr w:type="spellStart"/>
-      <w:proofErr w:type="gramStart"/>
-      <w:r>
-        <w:rPr>
-          <w:rFonts w:ascii="Times New Roman" w:hAnsi="Times New Roman" w:cs="Times New Roman"/>
-        </w:rPr>
-        <w:t>drawNature</w:t>
-      </w:r>
-      <w:proofErr w:type="spellEnd"/>
-      <w:proofErr w:type="gramEnd"/>
-      <w:r>
-        <w:rPr>
-          <w:rFonts w:ascii="Times New Roman" w:hAnsi="Times New Roman" w:cs="Times New Roman"/>
-        </w:rPr>
-        <w:t>() – draw hills and river</w:t>
+      <w:r>
+        <w:rPr>
+          <w:rFonts w:ascii="Times New Roman" w:hAnsi="Times New Roman" w:cs="Times New Roman"/>
+        </w:rPr>
+        <w:t>drawNature() – draw hills and river</w:t>
       </w:r>
       <w:r>
         <w:rPr>
@@ -2021,19 +1533,11 @@
           <w:b/>
         </w:rPr>
       </w:pPr>
-      <w:proofErr w:type="gramStart"/>
-      <w:r>
-        <w:rPr>
-          <w:rFonts w:ascii="Times New Roman" w:hAnsi="Times New Roman" w:cs="Times New Roman"/>
-        </w:rPr>
-        <w:t>main</w:t>
-      </w:r>
-      <w:proofErr w:type="gramEnd"/>
-      <w:r>
-        <w:rPr>
-          <w:rFonts w:ascii="Times New Roman" w:hAnsi="Times New Roman" w:cs="Times New Roman"/>
-        </w:rPr>
-        <w:t xml:space="preserve"> colors</w:t>
+      <w:r>
+        <w:rPr>
+          <w:rFonts w:ascii="Times New Roman" w:hAnsi="Times New Roman" w:cs="Times New Roman"/>
+        </w:rPr>
+        <w:t>main colors</w:t>
       </w:r>
     </w:p>
     <w:p>
@@ -2049,14 +1553,12 @@
           <w:b/>
         </w:rPr>
       </w:pPr>
-      <w:proofErr w:type="gramStart"/>
       <w:r>
         <w:rPr>
           <w:rFonts w:ascii="Times New Roman" w:hAnsi="Times New Roman" w:cs="Times New Roman"/>
         </w:rPr>
         <w:t>coordinates</w:t>
       </w:r>
-      <w:proofErr w:type="gramEnd"/>
     </w:p>
     <w:p>
       <w:pPr>
@@ -2093,19 +1595,11 @@
           <w:rFonts w:ascii="Times New Roman" w:hAnsi="Times New Roman" w:cs="Times New Roman"/>
         </w:rPr>
       </w:pPr>
-      <w:proofErr w:type="gramStart"/>
-      <w:r>
-        <w:rPr>
-          <w:rFonts w:ascii="Times New Roman" w:hAnsi="Times New Roman" w:cs="Times New Roman"/>
-        </w:rPr>
-        <w:t>display</w:t>
-      </w:r>
-      <w:proofErr w:type="gramEnd"/>
-      <w:r>
-        <w:rPr>
-          <w:rFonts w:ascii="Times New Roman" w:hAnsi="Times New Roman" w:cs="Times New Roman"/>
-        </w:rPr>
-        <w:t>(float x, float y) –</w:t>
+      <w:r>
+        <w:rPr>
+          <w:rFonts w:ascii="Times New Roman" w:hAnsi="Times New Roman" w:cs="Times New Roman"/>
+        </w:rPr>
+        <w:t>display(float x, float y) –</w:t>
       </w:r>
       <w:r>
         <w:rPr>
@@ -2202,19 +1696,11 @@
           <w:rFonts w:ascii="Times New Roman" w:hAnsi="Times New Roman" w:cs="Times New Roman"/>
         </w:rPr>
       </w:pPr>
-      <w:proofErr w:type="gramStart"/>
-      <w:r>
-        <w:rPr>
-          <w:rFonts w:ascii="Times New Roman" w:hAnsi="Times New Roman" w:cs="Times New Roman"/>
-        </w:rPr>
-        <w:t>main</w:t>
-      </w:r>
-      <w:proofErr w:type="gramEnd"/>
-      <w:r>
-        <w:rPr>
-          <w:rFonts w:ascii="Times New Roman" w:hAnsi="Times New Roman" w:cs="Times New Roman"/>
-        </w:rPr>
-        <w:t xml:space="preserve"> colors</w:t>
+      <w:r>
+        <w:rPr>
+          <w:rFonts w:ascii="Times New Roman" w:hAnsi="Times New Roman" w:cs="Times New Roman"/>
+        </w:rPr>
+        <w:t>main colors</w:t>
       </w:r>
     </w:p>
     <w:p>
@@ -2229,19 +1715,11 @@
           <w:rFonts w:ascii="Times New Roman" w:hAnsi="Times New Roman" w:cs="Times New Roman"/>
         </w:rPr>
       </w:pPr>
-      <w:proofErr w:type="gramStart"/>
-      <w:r>
-        <w:rPr>
-          <w:rFonts w:ascii="Times New Roman" w:hAnsi="Times New Roman" w:cs="Times New Roman"/>
-        </w:rPr>
-        <w:t>time</w:t>
-      </w:r>
-      <w:proofErr w:type="gramEnd"/>
-      <w:r>
-        <w:rPr>
-          <w:rFonts w:ascii="Times New Roman" w:hAnsi="Times New Roman" w:cs="Times New Roman"/>
-        </w:rPr>
-        <w:t xml:space="preserve"> variables</w:t>
+      <w:r>
+        <w:rPr>
+          <w:rFonts w:ascii="Times New Roman" w:hAnsi="Times New Roman" w:cs="Times New Roman"/>
+        </w:rPr>
+        <w:t>time variables</w:t>
       </w:r>
     </w:p>
     <w:p>
@@ -2256,19 +1734,11 @@
           <w:rFonts w:ascii="Times New Roman" w:hAnsi="Times New Roman" w:cs="Times New Roman"/>
         </w:rPr>
       </w:pPr>
-      <w:proofErr w:type="gramStart"/>
-      <w:r>
-        <w:rPr>
-          <w:rFonts w:ascii="Times New Roman" w:hAnsi="Times New Roman" w:cs="Times New Roman"/>
-        </w:rPr>
-        <w:t>alien</w:t>
-      </w:r>
-      <w:proofErr w:type="gramEnd"/>
-      <w:r>
-        <w:rPr>
-          <w:rFonts w:ascii="Times New Roman" w:hAnsi="Times New Roman" w:cs="Times New Roman"/>
-        </w:rPr>
-        <w:t xml:space="preserve"> coordinates and velocity</w:t>
+      <w:r>
+        <w:rPr>
+          <w:rFonts w:ascii="Times New Roman" w:hAnsi="Times New Roman" w:cs="Times New Roman"/>
+        </w:rPr>
+        <w:t>alien coordinates and velocity</w:t>
       </w:r>
     </w:p>
     <w:p>
@@ -2305,64 +1775,32 @@
           <w:rFonts w:ascii="Times New Roman" w:hAnsi="Times New Roman" w:cs="Times New Roman"/>
         </w:rPr>
       </w:pPr>
-      <w:proofErr w:type="gramStart"/>
-      <w:r>
-        <w:rPr>
-          <w:rFonts w:ascii="Times New Roman" w:hAnsi="Times New Roman" w:cs="Times New Roman"/>
-        </w:rPr>
-        <w:t>reset</w:t>
-      </w:r>
-      <w:proofErr w:type="gramEnd"/>
-      <w:r>
-        <w:rPr>
-          <w:rFonts w:ascii="Times New Roman" w:hAnsi="Times New Roman" w:cs="Times New Roman"/>
-        </w:rPr>
-        <w:t>() – reset coordinates to starting point.</w:t>
-      </w:r>
-    </w:p>
-    <w:p>
-      <w:pPr>
-        <w:spacing w:line="276" w:lineRule="auto"/>
-        <w:ind w:firstLine="720"/>
-        <w:rPr>
-          <w:rFonts w:ascii="Times New Roman" w:hAnsi="Times New Roman" w:cs="Times New Roman"/>
-        </w:rPr>
-      </w:pPr>
-      <w:proofErr w:type="spellStart"/>
-      <w:proofErr w:type="gramStart"/>
-      <w:r>
-        <w:rPr>
-          <w:rFonts w:ascii="Times New Roman" w:hAnsi="Times New Roman" w:cs="Times New Roman"/>
-        </w:rPr>
-        <w:t>inBackground</w:t>
-      </w:r>
-      <w:proofErr w:type="spellEnd"/>
-      <w:proofErr w:type="gramEnd"/>
-      <w:r>
-        <w:rPr>
-          <w:rFonts w:ascii="Times New Roman" w:hAnsi="Times New Roman" w:cs="Times New Roman"/>
-        </w:rPr>
-        <w:t>()</w:t>
-      </w:r>
-      <w:r>
-        <w:rPr>
-          <w:rFonts w:ascii="Times New Roman" w:hAnsi="Times New Roman" w:cs="Times New Roman"/>
-        </w:rPr>
-        <w:t>,</w:t>
-      </w:r>
-      <w:proofErr w:type="spellStart"/>
-      <w:r>
-        <w:rPr>
-          <w:rFonts w:ascii="Times New Roman" w:hAnsi="Times New Roman" w:cs="Times New Roman"/>
-        </w:rPr>
-        <w:t>inForeground</w:t>
-      </w:r>
-      <w:proofErr w:type="spellEnd"/>
-      <w:r>
-        <w:rPr>
-          <w:rFonts w:ascii="Times New Roman" w:hAnsi="Times New Roman" w:cs="Times New Roman"/>
-        </w:rPr>
-        <w:t xml:space="preserve">() </w:t>
+      <w:r>
+        <w:rPr>
+          <w:rFonts w:ascii="Times New Roman" w:hAnsi="Times New Roman" w:cs="Times New Roman"/>
+        </w:rPr>
+        <w:t>reset() – reset coordinates to starting point.</w:t>
+      </w:r>
+    </w:p>
+    <w:p>
+      <w:pPr>
+        <w:spacing w:line="276" w:lineRule="auto"/>
+        <w:ind w:firstLine="720"/>
+        <w:rPr>
+          <w:rFonts w:ascii="Times New Roman" w:hAnsi="Times New Roman" w:cs="Times New Roman"/>
+        </w:rPr>
+      </w:pPr>
+      <w:r>
+        <w:rPr>
+          <w:rFonts w:ascii="Times New Roman" w:hAnsi="Times New Roman" w:cs="Times New Roman"/>
+        </w:rPr>
+        <w:t>inBackground()</w:t>
+      </w:r>
+      <w:r>
+        <w:rPr>
+          <w:rFonts w:ascii="Times New Roman" w:hAnsi="Times New Roman" w:cs="Times New Roman"/>
+        </w:rPr>
+        <w:t xml:space="preserve">,inForeground() </w:t>
       </w:r>
       <w:r>
         <w:rPr>
@@ -2391,60 +1829,26 @@
           <w:rFonts w:ascii="Times New Roman" w:hAnsi="Times New Roman" w:cs="Times New Roman"/>
         </w:rPr>
       </w:pPr>
-      <w:proofErr w:type="spellStart"/>
-      <w:proofErr w:type="gramStart"/>
-      <w:r>
-        <w:rPr>
-          <w:rFonts w:ascii="Times New Roman" w:hAnsi="Times New Roman" w:cs="Times New Roman"/>
-        </w:rPr>
-        <w:t>moveAlienToCoordinate</w:t>
-      </w:r>
-      <w:proofErr w:type="spellEnd"/>
-      <w:proofErr w:type="gramEnd"/>
-      <w:r>
-        <w:rPr>
-          <w:rFonts w:ascii="Times New Roman" w:hAnsi="Times New Roman" w:cs="Times New Roman"/>
-        </w:rPr>
-        <w:t>(float x, float y) – smoothly move alien to given coordinates.</w:t>
-      </w:r>
-    </w:p>
-    <w:p>
-      <w:pPr>
-        <w:spacing w:line="276" w:lineRule="auto"/>
-        <w:ind w:firstLine="720"/>
-        <w:rPr>
-          <w:rFonts w:ascii="Times New Roman" w:hAnsi="Times New Roman" w:cs="Times New Roman"/>
-        </w:rPr>
-      </w:pPr>
-      <w:proofErr w:type="spellStart"/>
-      <w:proofErr w:type="gramStart"/>
-      <w:r>
-        <w:rPr>
-          <w:rFonts w:ascii="Times New Roman" w:hAnsi="Times New Roman" w:cs="Times New Roman"/>
-        </w:rPr>
-        <w:t>moveToCoordinate</w:t>
-      </w:r>
-      <w:proofErr w:type="spellEnd"/>
-      <w:proofErr w:type="gramEnd"/>
-      <w:r>
-        <w:rPr>
-          <w:rFonts w:ascii="Times New Roman" w:hAnsi="Times New Roman" w:cs="Times New Roman"/>
-        </w:rPr>
-        <w:t xml:space="preserve">(float cur, float </w:t>
-      </w:r>
-      <w:proofErr w:type="spellStart"/>
-      <w:r>
-        <w:rPr>
-          <w:rFonts w:ascii="Times New Roman" w:hAnsi="Times New Roman" w:cs="Times New Roman"/>
-        </w:rPr>
-        <w:t>tgt</w:t>
-      </w:r>
-      <w:proofErr w:type="spellEnd"/>
-      <w:r>
-        <w:rPr>
-          <w:rFonts w:ascii="Times New Roman" w:hAnsi="Times New Roman" w:cs="Times New Roman"/>
-        </w:rPr>
-        <w:t>) – smoothly changes current coordinate to target coordinate.</w:t>
+      <w:r>
+        <w:rPr>
+          <w:rFonts w:ascii="Times New Roman" w:hAnsi="Times New Roman" w:cs="Times New Roman"/>
+        </w:rPr>
+        <w:t>moveAlienToCoordinate(float x, float y) – smoothly move alien to given coordinates.</w:t>
+      </w:r>
+    </w:p>
+    <w:p>
+      <w:pPr>
+        <w:spacing w:line="276" w:lineRule="auto"/>
+        <w:ind w:firstLine="720"/>
+        <w:rPr>
+          <w:rFonts w:ascii="Times New Roman" w:hAnsi="Times New Roman" w:cs="Times New Roman"/>
+        </w:rPr>
+      </w:pPr>
+      <w:r>
+        <w:rPr>
+          <w:rFonts w:ascii="Times New Roman" w:hAnsi="Times New Roman" w:cs="Times New Roman"/>
+        </w:rPr>
+        <w:t>moveToCoordinate(float cur, float tgt) – smoothly changes current coordinate to target coordinate.</w:t>
       </w:r>
     </w:p>
     <w:p>
@@ -2455,35 +1859,11 @@
           <w:rFonts w:ascii="Times New Roman" w:hAnsi="Times New Roman" w:cs="Times New Roman"/>
         </w:rPr>
       </w:pPr>
-      <w:proofErr w:type="spellStart"/>
-      <w:proofErr w:type="gramStart"/>
-      <w:r>
-        <w:rPr>
-          <w:rFonts w:ascii="Times New Roman" w:hAnsi="Times New Roman" w:cs="Times New Roman"/>
-        </w:rPr>
-        <w:t>smallAlien</w:t>
-      </w:r>
-      <w:proofErr w:type="spellEnd"/>
-      <w:proofErr w:type="gramEnd"/>
-      <w:r>
-        <w:rPr>
-          <w:rFonts w:ascii="Times New Roman" w:hAnsi="Times New Roman" w:cs="Times New Roman"/>
-        </w:rPr>
-        <w:t xml:space="preserve">(float x, float y), </w:t>
-      </w:r>
-      <w:proofErr w:type="spellStart"/>
-      <w:r>
-        <w:rPr>
-          <w:rFonts w:ascii="Times New Roman" w:hAnsi="Times New Roman" w:cs="Times New Roman"/>
-        </w:rPr>
-        <w:t>bigAlien</w:t>
-      </w:r>
-      <w:proofErr w:type="spellEnd"/>
-      <w:r>
-        <w:rPr>
-          <w:rFonts w:ascii="Times New Roman" w:hAnsi="Times New Roman" w:cs="Times New Roman"/>
-        </w:rPr>
-        <w:t>(float x, float y) – draw small or big alien in given coordinates</w:t>
+      <w:r>
+        <w:rPr>
+          <w:rFonts w:ascii="Times New Roman" w:hAnsi="Times New Roman" w:cs="Times New Roman"/>
+        </w:rPr>
+        <w:t>smallAlien(float x, float y), bigAlien(float x, float y) – draw small or big alien in given coordinates</w:t>
       </w:r>
     </w:p>
     <w:p>
@@ -2494,21 +1874,11 @@
           <w:rFonts w:ascii="Times New Roman" w:hAnsi="Times New Roman" w:cs="Times New Roman"/>
         </w:rPr>
       </w:pPr>
-      <w:proofErr w:type="spellStart"/>
-      <w:proofErr w:type="gramStart"/>
-      <w:r>
-        <w:rPr>
-          <w:rFonts w:ascii="Times New Roman" w:hAnsi="Times New Roman" w:cs="Times New Roman"/>
-        </w:rPr>
-        <w:t>setStatus</w:t>
-      </w:r>
-      <w:proofErr w:type="spellEnd"/>
-      <w:proofErr w:type="gramEnd"/>
-      <w:r>
-        <w:rPr>
-          <w:rFonts w:ascii="Times New Roman" w:hAnsi="Times New Roman" w:cs="Times New Roman"/>
-        </w:rPr>
-        <w:t>() – receive landing status</w:t>
+      <w:r>
+        <w:rPr>
+          <w:rFonts w:ascii="Times New Roman" w:hAnsi="Times New Roman" w:cs="Times New Roman"/>
+        </w:rPr>
+        <w:t>setStatus() – receive landing status</w:t>
       </w:r>
       <w:r>
         <w:rPr>
@@ -2629,19 +1999,11 @@
           <w:rFonts w:ascii="Times New Roman" w:hAnsi="Times New Roman" w:cs="Times New Roman"/>
         </w:rPr>
       </w:pPr>
-      <w:proofErr w:type="gramStart"/>
-      <w:r>
-        <w:rPr>
-          <w:rFonts w:ascii="Times New Roman" w:hAnsi="Times New Roman" w:cs="Times New Roman"/>
-        </w:rPr>
-        <w:t>main</w:t>
-      </w:r>
-      <w:proofErr w:type="gramEnd"/>
-      <w:r>
-        <w:rPr>
-          <w:rFonts w:ascii="Times New Roman" w:hAnsi="Times New Roman" w:cs="Times New Roman"/>
-        </w:rPr>
-        <w:t xml:space="preserve"> colors</w:t>
+      <w:r>
+        <w:rPr>
+          <w:rFonts w:ascii="Times New Roman" w:hAnsi="Times New Roman" w:cs="Times New Roman"/>
+        </w:rPr>
+        <w:t>main colors</w:t>
       </w:r>
     </w:p>
     <w:p>
@@ -2656,19 +2018,11 @@
           <w:rFonts w:ascii="Times New Roman" w:hAnsi="Times New Roman" w:cs="Times New Roman"/>
         </w:rPr>
       </w:pPr>
-      <w:proofErr w:type="gramStart"/>
-      <w:r>
-        <w:rPr>
-          <w:rFonts w:ascii="Times New Roman" w:hAnsi="Times New Roman" w:cs="Times New Roman"/>
-        </w:rPr>
-        <w:t>variable</w:t>
-      </w:r>
-      <w:proofErr w:type="gramEnd"/>
-      <w:r>
-        <w:rPr>
-          <w:rFonts w:ascii="Times New Roman" w:hAnsi="Times New Roman" w:cs="Times New Roman"/>
-        </w:rPr>
-        <w:t xml:space="preserve"> for </w:t>
+      <w:r>
+        <w:rPr>
+          <w:rFonts w:ascii="Times New Roman" w:hAnsi="Times New Roman" w:cs="Times New Roman"/>
+        </w:rPr>
+        <w:t xml:space="preserve">variable for </w:t>
       </w:r>
       <w:r>
         <w:rPr>
@@ -2718,19 +2072,11 @@
           <w:rFonts w:ascii="Times New Roman" w:hAnsi="Times New Roman" w:cs="Times New Roman"/>
         </w:rPr>
       </w:pPr>
-      <w:proofErr w:type="gramStart"/>
-      <w:r>
-        <w:rPr>
-          <w:rFonts w:ascii="Times New Roman" w:hAnsi="Times New Roman" w:cs="Times New Roman"/>
-        </w:rPr>
-        <w:t>display</w:t>
-      </w:r>
-      <w:proofErr w:type="gramEnd"/>
-      <w:r>
-        <w:rPr>
-          <w:rFonts w:ascii="Times New Roman" w:hAnsi="Times New Roman" w:cs="Times New Roman"/>
-        </w:rPr>
-        <w:t xml:space="preserve">() – display front hill and </w:t>
+      <w:r>
+        <w:rPr>
+          <w:rFonts w:ascii="Times New Roman" w:hAnsi="Times New Roman" w:cs="Times New Roman"/>
+        </w:rPr>
+        <w:t xml:space="preserve">display() – display front hill and </w:t>
       </w:r>
       <w:r>
         <w:rPr>
@@ -2753,21 +2099,11 @@
           <w:rFonts w:ascii="Times New Roman" w:hAnsi="Times New Roman" w:cs="Times New Roman"/>
         </w:rPr>
       </w:pPr>
-      <w:proofErr w:type="spellStart"/>
-      <w:proofErr w:type="gramStart"/>
-      <w:r>
-        <w:rPr>
-          <w:rFonts w:ascii="Times New Roman" w:hAnsi="Times New Roman" w:cs="Times New Roman"/>
-        </w:rPr>
-        <w:t>drawFrontHill</w:t>
-      </w:r>
-      <w:proofErr w:type="spellEnd"/>
-      <w:proofErr w:type="gramEnd"/>
-      <w:r>
-        <w:rPr>
-          <w:rFonts w:ascii="Times New Roman" w:hAnsi="Times New Roman" w:cs="Times New Roman"/>
-        </w:rPr>
-        <w:t>() – self explaining</w:t>
+      <w:r>
+        <w:rPr>
+          <w:rFonts w:ascii="Times New Roman" w:hAnsi="Times New Roman" w:cs="Times New Roman"/>
+        </w:rPr>
+        <w:t>drawFrontHill() – self explaining</w:t>
       </w:r>
     </w:p>
     <w:p>
@@ -2909,19 +2245,11 @@
           <w:rFonts w:ascii="Times New Roman" w:hAnsi="Times New Roman" w:cs="Times New Roman"/>
         </w:rPr>
       </w:pPr>
-      <w:proofErr w:type="gramStart"/>
-      <w:r>
-        <w:rPr>
-          <w:rFonts w:ascii="Times New Roman" w:hAnsi="Times New Roman" w:cs="Times New Roman"/>
-        </w:rPr>
-        <w:t>display</w:t>
-      </w:r>
-      <w:proofErr w:type="gramEnd"/>
-      <w:r>
-        <w:rPr>
-          <w:rFonts w:ascii="Times New Roman" w:hAnsi="Times New Roman" w:cs="Times New Roman"/>
-        </w:rPr>
-        <w:t xml:space="preserve">() – display </w:t>
+      <w:r>
+        <w:rPr>
+          <w:rFonts w:ascii="Times New Roman" w:hAnsi="Times New Roman" w:cs="Times New Roman"/>
+        </w:rPr>
+        <w:t xml:space="preserve">display() – display </w:t>
       </w:r>
       <w:r>
         <w:rPr>
@@ -2960,7 +2288,6 @@
           <w:b/>
         </w:rPr>
       </w:pPr>
-      <w:proofErr w:type="spellStart"/>
       <w:r>
         <w:rPr>
           <w:rFonts w:ascii="Times New Roman" w:hAnsi="Times New Roman" w:cs="Times New Roman"/>
@@ -2968,7 +2295,6 @@
         </w:rPr>
         <w:t>LandingArea</w:t>
       </w:r>
-      <w:proofErr w:type="spellEnd"/>
     </w:p>
     <w:p>
       <w:pPr>
@@ -3030,19 +2356,11 @@
           <w:rFonts w:ascii="Times New Roman" w:hAnsi="Times New Roman" w:cs="Times New Roman"/>
         </w:rPr>
       </w:pPr>
-      <w:proofErr w:type="gramStart"/>
-      <w:r>
-        <w:rPr>
-          <w:rFonts w:ascii="Times New Roman" w:hAnsi="Times New Roman" w:cs="Times New Roman"/>
-        </w:rPr>
-        <w:t>main</w:t>
-      </w:r>
-      <w:proofErr w:type="gramEnd"/>
-      <w:r>
-        <w:rPr>
-          <w:rFonts w:ascii="Times New Roman" w:hAnsi="Times New Roman" w:cs="Times New Roman"/>
-        </w:rPr>
-        <w:t xml:space="preserve"> colors</w:t>
+      <w:r>
+        <w:rPr>
+          <w:rFonts w:ascii="Times New Roman" w:hAnsi="Times New Roman" w:cs="Times New Roman"/>
+        </w:rPr>
+        <w:t>main colors</w:t>
       </w:r>
     </w:p>
     <w:p>
@@ -3105,65 +2423,41 @@
           <w:rFonts w:ascii="Times New Roman" w:hAnsi="Times New Roman" w:cs="Times New Roman"/>
         </w:rPr>
       </w:pPr>
-      <w:proofErr w:type="gramStart"/>
-      <w:r>
-        <w:rPr>
-          <w:rFonts w:ascii="Times New Roman" w:hAnsi="Times New Roman" w:cs="Times New Roman"/>
-        </w:rPr>
-        <w:t>display</w:t>
-      </w:r>
-      <w:proofErr w:type="gramEnd"/>
-      <w:r>
-        <w:rPr>
-          <w:rFonts w:ascii="Times New Roman" w:hAnsi="Times New Roman" w:cs="Times New Roman"/>
-        </w:rPr>
-        <w:t>() – display landing field if “L” button was pressed</w:t>
-      </w:r>
-    </w:p>
-    <w:p>
-      <w:pPr>
-        <w:spacing w:line="276" w:lineRule="auto"/>
-        <w:ind w:firstLine="720"/>
-        <w:rPr>
-          <w:rFonts w:ascii="Times New Roman" w:hAnsi="Times New Roman" w:cs="Times New Roman"/>
-        </w:rPr>
-      </w:pPr>
-      <w:proofErr w:type="gramStart"/>
-      <w:r>
-        <w:rPr>
-          <w:rFonts w:ascii="Times New Roman" w:hAnsi="Times New Roman" w:cs="Times New Roman"/>
-        </w:rPr>
-        <w:t>hide</w:t>
-      </w:r>
-      <w:proofErr w:type="gramEnd"/>
-      <w:r>
-        <w:rPr>
-          <w:rFonts w:ascii="Times New Roman" w:hAnsi="Times New Roman" w:cs="Times New Roman"/>
-        </w:rPr>
-        <w:t>() – set status to switched off</w:t>
-      </w:r>
-    </w:p>
-    <w:p>
-      <w:pPr>
-        <w:spacing w:line="276" w:lineRule="auto"/>
-        <w:ind w:firstLine="720"/>
-        <w:rPr>
-          <w:rFonts w:ascii="Times New Roman" w:hAnsi="Times New Roman" w:cs="Times New Roman"/>
-        </w:rPr>
-      </w:pPr>
-      <w:proofErr w:type="gramStart"/>
-      <w:r>
-        <w:rPr>
-          <w:rFonts w:ascii="Times New Roman" w:hAnsi="Times New Roman" w:cs="Times New Roman"/>
-        </w:rPr>
-        <w:t>opposite</w:t>
-      </w:r>
-      <w:proofErr w:type="gramEnd"/>
-      <w:r>
-        <w:rPr>
-          <w:rFonts w:ascii="Times New Roman" w:hAnsi="Times New Roman" w:cs="Times New Roman"/>
-        </w:rPr>
-        <w:t>() – change status to opposite</w:t>
+      <w:r>
+        <w:rPr>
+          <w:rFonts w:ascii="Times New Roman" w:hAnsi="Times New Roman" w:cs="Times New Roman"/>
+        </w:rPr>
+        <w:t>display() – display landing field if “L” button was pressed</w:t>
+      </w:r>
+    </w:p>
+    <w:p>
+      <w:pPr>
+        <w:spacing w:line="276" w:lineRule="auto"/>
+        <w:ind w:firstLine="720"/>
+        <w:rPr>
+          <w:rFonts w:ascii="Times New Roman" w:hAnsi="Times New Roman" w:cs="Times New Roman"/>
+        </w:rPr>
+      </w:pPr>
+      <w:r>
+        <w:rPr>
+          <w:rFonts w:ascii="Times New Roman" w:hAnsi="Times New Roman" w:cs="Times New Roman"/>
+        </w:rPr>
+        <w:t>hide() – set status to switched off</w:t>
+      </w:r>
+    </w:p>
+    <w:p>
+      <w:pPr>
+        <w:spacing w:line="276" w:lineRule="auto"/>
+        <w:ind w:firstLine="720"/>
+        <w:rPr>
+          <w:rFonts w:ascii="Times New Roman" w:hAnsi="Times New Roman" w:cs="Times New Roman"/>
+        </w:rPr>
+      </w:pPr>
+      <w:r>
+        <w:rPr>
+          <w:rFonts w:ascii="Times New Roman" w:hAnsi="Times New Roman" w:cs="Times New Roman"/>
+        </w:rPr>
+        <w:t>opposite() – change status to opposite</w:t>
       </w:r>
     </w:p>
     <w:p>
@@ -3260,19 +2554,11 @@
           <w:rFonts w:ascii="Times New Roman" w:hAnsi="Times New Roman" w:cs="Times New Roman"/>
         </w:rPr>
       </w:pPr>
-      <w:proofErr w:type="gramStart"/>
-      <w:r>
-        <w:rPr>
-          <w:rFonts w:ascii="Times New Roman" w:hAnsi="Times New Roman" w:cs="Times New Roman"/>
-        </w:rPr>
-        <w:t>main</w:t>
-      </w:r>
-      <w:proofErr w:type="gramEnd"/>
-      <w:r>
-        <w:rPr>
-          <w:rFonts w:ascii="Times New Roman" w:hAnsi="Times New Roman" w:cs="Times New Roman"/>
-        </w:rPr>
-        <w:t xml:space="preserve"> colors</w:t>
+      <w:r>
+        <w:rPr>
+          <w:rFonts w:ascii="Times New Roman" w:hAnsi="Times New Roman" w:cs="Times New Roman"/>
+        </w:rPr>
+        <w:t>main colors</w:t>
       </w:r>
     </w:p>
     <w:p>
@@ -3324,19 +2610,11 @@
           <w:rFonts w:ascii="Times New Roman" w:hAnsi="Times New Roman" w:cs="Times New Roman"/>
         </w:rPr>
       </w:pPr>
-      <w:proofErr w:type="gramStart"/>
-      <w:r>
-        <w:rPr>
-          <w:rFonts w:ascii="Times New Roman" w:hAnsi="Times New Roman" w:cs="Times New Roman"/>
-        </w:rPr>
-        <w:t>messages</w:t>
-      </w:r>
-      <w:proofErr w:type="gramEnd"/>
-      <w:r>
-        <w:rPr>
-          <w:rFonts w:ascii="Times New Roman" w:hAnsi="Times New Roman" w:cs="Times New Roman"/>
-        </w:rPr>
-        <w:t xml:space="preserve"> for different landing areas</w:t>
+      <w:r>
+        <w:rPr>
+          <w:rFonts w:ascii="Times New Roman" w:hAnsi="Times New Roman" w:cs="Times New Roman"/>
+        </w:rPr>
+        <w:t>messages for different landing areas</w:t>
       </w:r>
     </w:p>
     <w:p>
@@ -3351,19 +2629,11 @@
           <w:rFonts w:ascii="Times New Roman" w:hAnsi="Times New Roman" w:cs="Times New Roman"/>
         </w:rPr>
       </w:pPr>
-      <w:proofErr w:type="gramStart"/>
-      <w:r>
-        <w:rPr>
-          <w:rFonts w:ascii="Times New Roman" w:hAnsi="Times New Roman" w:cs="Times New Roman"/>
-        </w:rPr>
-        <w:t>variables</w:t>
-      </w:r>
-      <w:proofErr w:type="gramEnd"/>
-      <w:r>
-        <w:rPr>
-          <w:rFonts w:ascii="Times New Roman" w:hAnsi="Times New Roman" w:cs="Times New Roman"/>
-        </w:rPr>
-        <w:t xml:space="preserve"> for calculating OFO’s movement</w:t>
+      <w:r>
+        <w:rPr>
+          <w:rFonts w:ascii="Times New Roman" w:hAnsi="Times New Roman" w:cs="Times New Roman"/>
+        </w:rPr>
+        <w:t>variables for calculating OFO’s movement</w:t>
       </w:r>
     </w:p>
     <w:p>
@@ -3378,19 +2648,11 @@
           <w:rFonts w:ascii="Times New Roman" w:hAnsi="Times New Roman" w:cs="Times New Roman"/>
         </w:rPr>
       </w:pPr>
-      <w:proofErr w:type="gramStart"/>
-      <w:r>
-        <w:rPr>
-          <w:rFonts w:ascii="Times New Roman" w:hAnsi="Times New Roman" w:cs="Times New Roman"/>
-        </w:rPr>
-        <w:t>variable</w:t>
-      </w:r>
-      <w:proofErr w:type="gramEnd"/>
-      <w:r>
-        <w:rPr>
-          <w:rFonts w:ascii="Times New Roman" w:hAnsi="Times New Roman" w:cs="Times New Roman"/>
-        </w:rPr>
-        <w:t xml:space="preserve"> for alien class</w:t>
+      <w:r>
+        <w:rPr>
+          <w:rFonts w:ascii="Times New Roman" w:hAnsi="Times New Roman" w:cs="Times New Roman"/>
+        </w:rPr>
+        <w:t>variable for alien class</w:t>
       </w:r>
     </w:p>
     <w:p>
@@ -3428,142 +2690,86 @@
           <w:rFonts w:ascii="Times New Roman" w:hAnsi="Times New Roman" w:cs="Times New Roman"/>
         </w:rPr>
       </w:pPr>
-      <w:proofErr w:type="gramStart"/>
-      <w:r>
-        <w:rPr>
-          <w:rFonts w:ascii="Times New Roman" w:hAnsi="Times New Roman" w:cs="Times New Roman"/>
-        </w:rPr>
-        <w:t>display</w:t>
-      </w:r>
-      <w:proofErr w:type="gramEnd"/>
-      <w:r>
-        <w:rPr>
-          <w:rFonts w:ascii="Times New Roman" w:hAnsi="Times New Roman" w:cs="Times New Roman"/>
-        </w:rPr>
-        <w:t>() – display UFO</w:t>
-      </w:r>
-    </w:p>
-    <w:p>
-      <w:pPr>
-        <w:spacing w:line="276" w:lineRule="auto"/>
-        <w:ind w:firstLine="720"/>
-        <w:rPr>
-          <w:rFonts w:ascii="Times New Roman" w:hAnsi="Times New Roman" w:cs="Times New Roman"/>
-        </w:rPr>
-      </w:pPr>
-      <w:proofErr w:type="spellStart"/>
-      <w:proofErr w:type="gramStart"/>
-      <w:r>
-        <w:rPr>
-          <w:rFonts w:ascii="Times New Roman" w:hAnsi="Times New Roman" w:cs="Times New Roman"/>
-        </w:rPr>
-        <w:t>init</w:t>
-      </w:r>
-      <w:proofErr w:type="spellEnd"/>
-      <w:proofErr w:type="gramEnd"/>
-      <w:r>
-        <w:rPr>
-          <w:rFonts w:ascii="Times New Roman" w:hAnsi="Times New Roman" w:cs="Times New Roman"/>
-        </w:rPr>
-        <w:t>() – initial setup of UFO</w:t>
-      </w:r>
-    </w:p>
-    <w:p>
-      <w:pPr>
-        <w:spacing w:line="276" w:lineRule="auto"/>
-        <w:ind w:firstLine="720"/>
-        <w:rPr>
-          <w:rFonts w:ascii="Times New Roman" w:hAnsi="Times New Roman" w:cs="Times New Roman"/>
-        </w:rPr>
-      </w:pPr>
-      <w:proofErr w:type="gramStart"/>
-      <w:r>
-        <w:rPr>
-          <w:rFonts w:ascii="Times New Roman" w:hAnsi="Times New Roman" w:cs="Times New Roman"/>
-        </w:rPr>
-        <w:t>reset</w:t>
-      </w:r>
-      <w:proofErr w:type="gramEnd"/>
-      <w:r>
-        <w:rPr>
-          <w:rFonts w:ascii="Times New Roman" w:hAnsi="Times New Roman" w:cs="Times New Roman"/>
-        </w:rPr>
-        <w:t>() – set position to start position</w:t>
-      </w:r>
-    </w:p>
-    <w:p>
-      <w:pPr>
-        <w:spacing w:line="276" w:lineRule="auto"/>
-        <w:ind w:firstLine="720"/>
-        <w:rPr>
-          <w:rFonts w:ascii="Times New Roman" w:hAnsi="Times New Roman" w:cs="Times New Roman"/>
-        </w:rPr>
-      </w:pPr>
-      <w:proofErr w:type="spellStart"/>
-      <w:proofErr w:type="gramStart"/>
-      <w:r>
-        <w:rPr>
-          <w:rFonts w:ascii="Times New Roman" w:hAnsi="Times New Roman" w:cs="Times New Roman"/>
-        </w:rPr>
-        <w:t>moveUFO</w:t>
-      </w:r>
-      <w:proofErr w:type="spellEnd"/>
-      <w:proofErr w:type="gramEnd"/>
-      <w:r>
-        <w:rPr>
-          <w:rFonts w:ascii="Times New Roman" w:hAnsi="Times New Roman" w:cs="Times New Roman"/>
-        </w:rPr>
-        <w:t>() – calculate next coordinates of UFO, based on current position and player controls</w:t>
-      </w:r>
-    </w:p>
-    <w:p>
-      <w:pPr>
-        <w:spacing w:line="276" w:lineRule="auto"/>
-        <w:ind w:firstLine="720"/>
-        <w:rPr>
-          <w:rFonts w:ascii="Times New Roman" w:hAnsi="Times New Roman" w:cs="Times New Roman"/>
-        </w:rPr>
-      </w:pPr>
-      <w:proofErr w:type="spellStart"/>
-      <w:proofErr w:type="gramStart"/>
-      <w:r>
-        <w:rPr>
-          <w:rFonts w:ascii="Times New Roman" w:hAnsi="Times New Roman" w:cs="Times New Roman"/>
-        </w:rPr>
-        <w:t>setLandingStatus</w:t>
-      </w:r>
-      <w:proofErr w:type="spellEnd"/>
-      <w:proofErr w:type="gramEnd"/>
-      <w:r>
-        <w:rPr>
-          <w:rFonts w:ascii="Times New Roman" w:hAnsi="Times New Roman" w:cs="Times New Roman"/>
-        </w:rPr>
-        <w:t>() – provide Alien object with information about landing</w:t>
-      </w:r>
-    </w:p>
-    <w:p>
-      <w:pPr>
-        <w:spacing w:line="276" w:lineRule="auto"/>
-        <w:ind w:firstLine="720"/>
-        <w:rPr>
-          <w:rFonts w:ascii="Times New Roman" w:hAnsi="Times New Roman" w:cs="Times New Roman"/>
-        </w:rPr>
-      </w:pPr>
-      <w:proofErr w:type="spellStart"/>
-      <w:proofErr w:type="gramStart"/>
-      <w:r>
-        <w:rPr>
-          <w:rFonts w:ascii="Times New Roman" w:hAnsi="Times New Roman" w:cs="Times New Roman"/>
-        </w:rPr>
-        <w:t>pausedOpposite</w:t>
-      </w:r>
-      <w:proofErr w:type="spellEnd"/>
-      <w:proofErr w:type="gramEnd"/>
-      <w:r>
-        <w:rPr>
-          <w:rFonts w:ascii="Times New Roman" w:hAnsi="Times New Roman" w:cs="Times New Roman"/>
-        </w:rPr>
-        <w:t>() – pause and un-pause flight</w:t>
+      <w:r>
+        <w:rPr>
+          <w:rFonts w:ascii="Times New Roman" w:hAnsi="Times New Roman" w:cs="Times New Roman"/>
+        </w:rPr>
+        <w:t>display() – display UFO</w:t>
+      </w:r>
+    </w:p>
+    <w:p>
+      <w:pPr>
+        <w:spacing w:line="276" w:lineRule="auto"/>
+        <w:ind w:firstLine="720"/>
+        <w:rPr>
+          <w:rFonts w:ascii="Times New Roman" w:hAnsi="Times New Roman" w:cs="Times New Roman"/>
+        </w:rPr>
+      </w:pPr>
+      <w:r>
+        <w:rPr>
+          <w:rFonts w:ascii="Times New Roman" w:hAnsi="Times New Roman" w:cs="Times New Roman"/>
+        </w:rPr>
+        <w:t>init() – initial setup of UFO</w:t>
+      </w:r>
+    </w:p>
+    <w:p>
+      <w:pPr>
+        <w:spacing w:line="276" w:lineRule="auto"/>
+        <w:ind w:firstLine="720"/>
+        <w:rPr>
+          <w:rFonts w:ascii="Times New Roman" w:hAnsi="Times New Roman" w:cs="Times New Roman"/>
+        </w:rPr>
+      </w:pPr>
+      <w:r>
+        <w:rPr>
+          <w:rFonts w:ascii="Times New Roman" w:hAnsi="Times New Roman" w:cs="Times New Roman"/>
+        </w:rPr>
+        <w:t>reset() – set position to start position</w:t>
+      </w:r>
+    </w:p>
+    <w:p>
+      <w:pPr>
+        <w:spacing w:line="276" w:lineRule="auto"/>
+        <w:ind w:firstLine="720"/>
+        <w:rPr>
+          <w:rFonts w:ascii="Times New Roman" w:hAnsi="Times New Roman" w:cs="Times New Roman"/>
+        </w:rPr>
+      </w:pPr>
+      <w:r>
+        <w:rPr>
+          <w:rFonts w:ascii="Times New Roman" w:hAnsi="Times New Roman" w:cs="Times New Roman"/>
+        </w:rPr>
+        <w:t>moveUFO() – calculate next coordinates of UFO, based on current position and player controls</w:t>
+      </w:r>
+    </w:p>
+    <w:p>
+      <w:pPr>
+        <w:spacing w:line="276" w:lineRule="auto"/>
+        <w:ind w:firstLine="720"/>
+        <w:rPr>
+          <w:rFonts w:ascii="Times New Roman" w:hAnsi="Times New Roman" w:cs="Times New Roman"/>
+        </w:rPr>
+      </w:pPr>
+      <w:r>
+        <w:rPr>
+          <w:rFonts w:ascii="Times New Roman" w:hAnsi="Times New Roman" w:cs="Times New Roman"/>
+        </w:rPr>
+        <w:t>setLandingStatus() – provide Alien object with information about landing</w:t>
+      </w:r>
+    </w:p>
+    <w:p>
+      <w:pPr>
+        <w:spacing w:line="276" w:lineRule="auto"/>
+        <w:ind w:firstLine="720"/>
+        <w:rPr>
+          <w:rFonts w:ascii="Times New Roman" w:hAnsi="Times New Roman" w:cs="Times New Roman"/>
+        </w:rPr>
+      </w:pPr>
+      <w:r>
+        <w:rPr>
+          <w:rFonts w:ascii="Times New Roman" w:hAnsi="Times New Roman" w:cs="Times New Roman"/>
+        </w:rPr>
+        <w:t>pausedOpposite() – pause and un-pause flight</w:t>
       </w:r>
       <w:r>
         <w:rPr>
@@ -3580,88 +2786,32 @@
           <w:rFonts w:ascii="Times New Roman" w:hAnsi="Times New Roman" w:cs="Times New Roman"/>
         </w:rPr>
       </w:pPr>
-      <w:proofErr w:type="spellStart"/>
-      <w:proofErr w:type="gramStart"/>
-      <w:r>
-        <w:rPr>
-          <w:rFonts w:ascii="Times New Roman" w:hAnsi="Times New Roman" w:cs="Times New Roman"/>
-        </w:rPr>
-        <w:t>handleKeyPressed</w:t>
-      </w:r>
-      <w:proofErr w:type="spellEnd"/>
-      <w:proofErr w:type="gramEnd"/>
-      <w:r>
-        <w:rPr>
-          <w:rFonts w:ascii="Times New Roman" w:hAnsi="Times New Roman" w:cs="Times New Roman"/>
-        </w:rPr>
-        <w:t xml:space="preserve">() – handle </w:t>
-      </w:r>
-      <w:proofErr w:type="spellStart"/>
-      <w:r>
-        <w:rPr>
-          <w:rFonts w:ascii="Times New Roman" w:hAnsi="Times New Roman" w:cs="Times New Roman"/>
-        </w:rPr>
-        <w:t>keyPressed</w:t>
-      </w:r>
-      <w:proofErr w:type="spellEnd"/>
-      <w:r>
-        <w:rPr>
-          <w:rFonts w:ascii="Times New Roman" w:hAnsi="Times New Roman" w:cs="Times New Roman"/>
-        </w:rPr>
-        <w:t xml:space="preserve">() from </w:t>
-      </w:r>
-      <w:proofErr w:type="spellStart"/>
-      <w:r>
-        <w:rPr>
-          <w:rFonts w:ascii="Times New Roman" w:hAnsi="Times New Roman" w:cs="Times New Roman"/>
-        </w:rPr>
-        <w:t>WorldModel</w:t>
-      </w:r>
-      <w:proofErr w:type="spellEnd"/>
-      <w:r>
-        <w:rPr>
-          <w:rFonts w:ascii="Times New Roman" w:hAnsi="Times New Roman" w:cs="Times New Roman"/>
-        </w:rPr>
-        <w:t xml:space="preserve"> class</w:t>
-      </w:r>
-    </w:p>
-    <w:p>
-      <w:pPr>
-        <w:spacing w:line="276" w:lineRule="auto"/>
-        <w:ind w:firstLine="720"/>
-        <w:rPr>
-          <w:rFonts w:ascii="Times New Roman" w:hAnsi="Times New Roman" w:cs="Times New Roman"/>
-        </w:rPr>
-      </w:pPr>
-      <w:proofErr w:type="spellStart"/>
-      <w:proofErr w:type="gramStart"/>
-      <w:r>
-        <w:rPr>
-          <w:rFonts w:ascii="Times New Roman" w:hAnsi="Times New Roman" w:cs="Times New Roman"/>
-        </w:rPr>
-        <w:t>handleKeyReleased</w:t>
-      </w:r>
-      <w:proofErr w:type="spellEnd"/>
-      <w:proofErr w:type="gramEnd"/>
-      <w:r>
-        <w:rPr>
-          <w:rFonts w:ascii="Times New Roman" w:hAnsi="Times New Roman" w:cs="Times New Roman"/>
-        </w:rPr>
-        <w:t xml:space="preserve">() - handle </w:t>
-      </w:r>
-      <w:proofErr w:type="spellStart"/>
-      <w:r>
-        <w:rPr>
-          <w:rFonts w:ascii="Times New Roman" w:hAnsi="Times New Roman" w:cs="Times New Roman"/>
-        </w:rPr>
-        <w:t>keyRelesed</w:t>
-      </w:r>
-      <w:proofErr w:type="spellEnd"/>
-      <w:r>
-        <w:rPr>
-          <w:rFonts w:ascii="Times New Roman" w:hAnsi="Times New Roman" w:cs="Times New Roman"/>
-        </w:rPr>
-        <w:t>()</w:t>
+      <w:r>
+        <w:rPr>
+          <w:rFonts w:ascii="Times New Roman" w:hAnsi="Times New Roman" w:cs="Times New Roman"/>
+        </w:rPr>
+        <w:t xml:space="preserve">handleKeyPressed() – handle keyPressed() from </w:t>
+      </w:r>
+      <w:r>
+        <w:rPr>
+          <w:rFonts w:ascii="Times New Roman" w:hAnsi="Times New Roman" w:cs="Times New Roman"/>
+        </w:rPr>
+        <w:t>WorldModel class</w:t>
+      </w:r>
+    </w:p>
+    <w:p>
+      <w:pPr>
+        <w:spacing w:line="276" w:lineRule="auto"/>
+        <w:ind w:firstLine="720"/>
+        <w:rPr>
+          <w:rFonts w:ascii="Times New Roman" w:hAnsi="Times New Roman" w:cs="Times New Roman"/>
+        </w:rPr>
+      </w:pPr>
+      <w:r>
+        <w:rPr>
+          <w:rFonts w:ascii="Times New Roman" w:hAnsi="Times New Roman" w:cs="Times New Roman"/>
+        </w:rPr>
+        <w:t>handleKeyReleased() - handle keyRelesed()</w:t>
       </w:r>
       <w:r>
         <w:rPr>
@@ -3675,19 +2825,11 @@
         </w:rPr>
         <w:t xml:space="preserve">from </w:t>
       </w:r>
-      <w:proofErr w:type="spellStart"/>
-      <w:r>
-        <w:rPr>
-          <w:rFonts w:ascii="Times New Roman" w:hAnsi="Times New Roman" w:cs="Times New Roman"/>
-        </w:rPr>
-        <w:t>WorldModel</w:t>
-      </w:r>
-      <w:proofErr w:type="spellEnd"/>
-      <w:r>
-        <w:rPr>
-          <w:rFonts w:ascii="Times New Roman" w:hAnsi="Times New Roman" w:cs="Times New Roman"/>
-        </w:rPr>
-        <w:t xml:space="preserve"> class</w:t>
+      <w:r>
+        <w:rPr>
+          <w:rFonts w:ascii="Times New Roman" w:hAnsi="Times New Roman" w:cs="Times New Roman"/>
+        </w:rPr>
+        <w:t>WorldModel class</w:t>
       </w:r>
       <w:r>
         <w:rPr>
@@ -3704,35 +2846,11 @@
           <w:rFonts w:ascii="Times New Roman" w:hAnsi="Times New Roman" w:cs="Times New Roman"/>
         </w:rPr>
       </w:pPr>
-      <w:proofErr w:type="spellStart"/>
-      <w:proofErr w:type="gramStart"/>
-      <w:r>
-        <w:rPr>
-          <w:rFonts w:ascii="Times New Roman" w:hAnsi="Times New Roman" w:cs="Times New Roman"/>
-        </w:rPr>
-        <w:t>handleMousePressed</w:t>
-      </w:r>
-      <w:proofErr w:type="spellEnd"/>
-      <w:proofErr w:type="gramEnd"/>
-      <w:r>
-        <w:rPr>
-          <w:rFonts w:ascii="Times New Roman" w:hAnsi="Times New Roman" w:cs="Times New Roman"/>
-        </w:rPr>
-        <w:t xml:space="preserve">() - handle </w:t>
-      </w:r>
-      <w:proofErr w:type="spellStart"/>
-      <w:r>
-        <w:rPr>
-          <w:rFonts w:ascii="Times New Roman" w:hAnsi="Times New Roman" w:cs="Times New Roman"/>
-        </w:rPr>
-        <w:t>mousePressed</w:t>
-      </w:r>
-      <w:proofErr w:type="spellEnd"/>
-      <w:r>
-        <w:rPr>
-          <w:rFonts w:ascii="Times New Roman" w:hAnsi="Times New Roman" w:cs="Times New Roman"/>
-        </w:rPr>
-        <w:t>()</w:t>
+      <w:r>
+        <w:rPr>
+          <w:rFonts w:ascii="Times New Roman" w:hAnsi="Times New Roman" w:cs="Times New Roman"/>
+        </w:rPr>
+        <w:t>handleMousePressed() - handle mousePressed()</w:t>
       </w:r>
       <w:r>
         <w:rPr>
@@ -3746,19 +2864,11 @@
         </w:rPr>
         <w:t xml:space="preserve">from </w:t>
       </w:r>
-      <w:proofErr w:type="spellStart"/>
-      <w:r>
-        <w:rPr>
-          <w:rFonts w:ascii="Times New Roman" w:hAnsi="Times New Roman" w:cs="Times New Roman"/>
-        </w:rPr>
-        <w:t>WorldModel</w:t>
-      </w:r>
-      <w:proofErr w:type="spellEnd"/>
-      <w:r>
-        <w:rPr>
-          <w:rFonts w:ascii="Times New Roman" w:hAnsi="Times New Roman" w:cs="Times New Roman"/>
-        </w:rPr>
-        <w:t xml:space="preserve"> class</w:t>
+      <w:r>
+        <w:rPr>
+          <w:rFonts w:ascii="Times New Roman" w:hAnsi="Times New Roman" w:cs="Times New Roman"/>
+        </w:rPr>
+        <w:t>WorldModel class</w:t>
       </w:r>
     </w:p>
     <w:p>
@@ -3789,14 +2899,12 @@
           <w:rFonts w:ascii="Times New Roman" w:hAnsi="Times New Roman" w:cs="Times New Roman"/>
         </w:rPr>
       </w:pPr>
-      <w:proofErr w:type="spellStart"/>
       <w:r>
         <w:rPr>
           <w:b/>
         </w:rPr>
         <w:t>LogicGame</w:t>
       </w:r>
-      <w:proofErr w:type="spellEnd"/>
     </w:p>
     <w:p>
       <w:pPr>
@@ -3851,19 +2959,11 @@
           <w:rFonts w:ascii="Times New Roman" w:hAnsi="Times New Roman" w:cs="Times New Roman"/>
         </w:rPr>
       </w:pPr>
-      <w:proofErr w:type="gramStart"/>
-      <w:r>
-        <w:rPr>
-          <w:rFonts w:ascii="Times New Roman" w:hAnsi="Times New Roman" w:cs="Times New Roman"/>
-        </w:rPr>
-        <w:t>variables</w:t>
-      </w:r>
-      <w:proofErr w:type="gramEnd"/>
-      <w:r>
-        <w:rPr>
-          <w:rFonts w:ascii="Times New Roman" w:hAnsi="Times New Roman" w:cs="Times New Roman"/>
-        </w:rPr>
-        <w:t xml:space="preserve"> for game logic</w:t>
+      <w:r>
+        <w:rPr>
+          <w:rFonts w:ascii="Times New Roman" w:hAnsi="Times New Roman" w:cs="Times New Roman"/>
+        </w:rPr>
+        <w:t>variables for game logic</w:t>
       </w:r>
     </w:p>
     <w:p>
@@ -3878,19 +2978,11 @@
           <w:rFonts w:ascii="Times New Roman" w:hAnsi="Times New Roman" w:cs="Times New Roman"/>
         </w:rPr>
       </w:pPr>
-      <w:proofErr w:type="gramStart"/>
-      <w:r>
-        <w:rPr>
-          <w:rFonts w:ascii="Times New Roman" w:hAnsi="Times New Roman" w:cs="Times New Roman"/>
-        </w:rPr>
-        <w:t>variables</w:t>
-      </w:r>
-      <w:proofErr w:type="gramEnd"/>
-      <w:r>
-        <w:rPr>
-          <w:rFonts w:ascii="Times New Roman" w:hAnsi="Times New Roman" w:cs="Times New Roman"/>
-        </w:rPr>
-        <w:t xml:space="preserve"> with button styles</w:t>
+      <w:r>
+        <w:rPr>
+          <w:rFonts w:ascii="Times New Roman" w:hAnsi="Times New Roman" w:cs="Times New Roman"/>
+        </w:rPr>
+        <w:t>variables with button styles</w:t>
       </w:r>
     </w:p>
     <w:p>
@@ -3905,33 +2997,11 @@
           <w:rFonts w:ascii="Times New Roman" w:hAnsi="Times New Roman" w:cs="Times New Roman"/>
         </w:rPr>
       </w:pPr>
-      <w:proofErr w:type="gramStart"/>
-      <w:r>
-        <w:rPr>
-          <w:rFonts w:ascii="Times New Roman" w:hAnsi="Times New Roman" w:cs="Times New Roman"/>
-        </w:rPr>
-        <w:t>variable</w:t>
-      </w:r>
-      <w:proofErr w:type="gramEnd"/>
-      <w:r>
-        <w:rPr>
-          <w:rFonts w:ascii="Times New Roman" w:hAnsi="Times New Roman" w:cs="Times New Roman"/>
-        </w:rPr>
-        <w:t xml:space="preserve"> for </w:t>
-      </w:r>
-      <w:proofErr w:type="spellStart"/>
-      <w:r>
-        <w:rPr>
-          <w:rFonts w:ascii="Times New Roman" w:hAnsi="Times New Roman" w:cs="Times New Roman"/>
-        </w:rPr>
-        <w:t>WorldModel</w:t>
-      </w:r>
-      <w:proofErr w:type="spellEnd"/>
-      <w:r>
-        <w:rPr>
-          <w:rFonts w:ascii="Times New Roman" w:hAnsi="Times New Roman" w:cs="Times New Roman"/>
-        </w:rPr>
-        <w:t xml:space="preserve"> class</w:t>
+      <w:r>
+        <w:rPr>
+          <w:rFonts w:ascii="Times New Roman" w:hAnsi="Times New Roman" w:cs="Times New Roman"/>
+        </w:rPr>
+        <w:t>variable for WorldModel class</w:t>
       </w:r>
     </w:p>
     <w:p>
@@ -3969,97 +3039,41 @@
           <w:rFonts w:ascii="Times New Roman" w:hAnsi="Times New Roman" w:cs="Times New Roman"/>
         </w:rPr>
       </w:pPr>
-      <w:proofErr w:type="gramStart"/>
-      <w:r>
-        <w:rPr>
-          <w:rFonts w:ascii="Times New Roman" w:hAnsi="Times New Roman" w:cs="Times New Roman"/>
-        </w:rPr>
-        <w:t>play</w:t>
-      </w:r>
-      <w:proofErr w:type="gramEnd"/>
-      <w:r>
-        <w:rPr>
-          <w:rFonts w:ascii="Times New Roman" w:hAnsi="Times New Roman" w:cs="Times New Roman"/>
-        </w:rPr>
-        <w:t>() – start playing the game</w:t>
-      </w:r>
-    </w:p>
-    <w:p>
-      <w:pPr>
-        <w:spacing w:line="276" w:lineRule="auto"/>
-        <w:ind w:firstLine="720"/>
-        <w:rPr>
-          <w:rFonts w:ascii="Times New Roman" w:hAnsi="Times New Roman" w:cs="Times New Roman"/>
-        </w:rPr>
-      </w:pPr>
-      <w:proofErr w:type="spellStart"/>
-      <w:proofErr w:type="gramStart"/>
-      <w:r>
-        <w:rPr>
-          <w:rFonts w:ascii="Times New Roman" w:hAnsi="Times New Roman" w:cs="Times New Roman"/>
-        </w:rPr>
-        <w:t>makeGuess</w:t>
-      </w:r>
-      <w:proofErr w:type="spellEnd"/>
-      <w:proofErr w:type="gramEnd"/>
-      <w:r>
-        <w:rPr>
-          <w:rFonts w:ascii="Times New Roman" w:hAnsi="Times New Roman" w:cs="Times New Roman"/>
-        </w:rPr>
-        <w:t>() – control pressed buttons and update game memory with chosen answer</w:t>
-      </w:r>
-    </w:p>
-    <w:p>
-      <w:pPr>
-        <w:spacing w:line="276" w:lineRule="auto"/>
-        <w:ind w:firstLine="720"/>
-        <w:rPr>
-          <w:rFonts w:ascii="Times New Roman" w:hAnsi="Times New Roman" w:cs="Times New Roman"/>
-        </w:rPr>
-      </w:pPr>
-      <w:proofErr w:type="spellStart"/>
-      <w:proofErr w:type="gramStart"/>
-      <w:r>
-        <w:rPr>
-          <w:rFonts w:ascii="Times New Roman" w:hAnsi="Times New Roman" w:cs="Times New Roman"/>
-        </w:rPr>
-        <w:t>displayUpBtn</w:t>
-      </w:r>
-      <w:proofErr w:type="spellEnd"/>
-      <w:proofErr w:type="gramEnd"/>
-      <w:r>
-        <w:rPr>
-          <w:rFonts w:ascii="Times New Roman" w:hAnsi="Times New Roman" w:cs="Times New Roman"/>
-        </w:rPr>
-        <w:t xml:space="preserve">(float x, float y), </w:t>
-      </w:r>
-      <w:proofErr w:type="spellStart"/>
-      <w:r>
-        <w:rPr>
-          <w:rFonts w:ascii="Times New Roman" w:hAnsi="Times New Roman" w:cs="Times New Roman"/>
-        </w:rPr>
-        <w:t>displayDownBtn</w:t>
-      </w:r>
-      <w:proofErr w:type="spellEnd"/>
-      <w:r>
-        <w:rPr>
-          <w:rFonts w:ascii="Times New Roman" w:hAnsi="Times New Roman" w:cs="Times New Roman"/>
-        </w:rPr>
-        <w:t xml:space="preserve">(float x, float y), </w:t>
-      </w:r>
-      <w:proofErr w:type="spellStart"/>
-      <w:r>
-        <w:rPr>
-          <w:rFonts w:ascii="Times New Roman" w:hAnsi="Times New Roman" w:cs="Times New Roman"/>
-        </w:rPr>
-        <w:t>displayConfirmBtn</w:t>
-      </w:r>
-      <w:proofErr w:type="spellEnd"/>
-      <w:r>
-        <w:rPr>
-          <w:rFonts w:ascii="Times New Roman" w:hAnsi="Times New Roman" w:cs="Times New Roman"/>
-        </w:rPr>
-        <w:t>(float x, float y) – display Up, Down and confirm buttons in given coordinates</w:t>
+      <w:r>
+        <w:rPr>
+          <w:rFonts w:ascii="Times New Roman" w:hAnsi="Times New Roman" w:cs="Times New Roman"/>
+        </w:rPr>
+        <w:t>play() – start playing the game</w:t>
+      </w:r>
+    </w:p>
+    <w:p>
+      <w:pPr>
+        <w:spacing w:line="276" w:lineRule="auto"/>
+        <w:ind w:firstLine="720"/>
+        <w:rPr>
+          <w:rFonts w:ascii="Times New Roman" w:hAnsi="Times New Roman" w:cs="Times New Roman"/>
+        </w:rPr>
+      </w:pPr>
+      <w:r>
+        <w:rPr>
+          <w:rFonts w:ascii="Times New Roman" w:hAnsi="Times New Roman" w:cs="Times New Roman"/>
+        </w:rPr>
+        <w:t>makeGuess() – control pressed buttons and update game memory with chosen answer</w:t>
+      </w:r>
+    </w:p>
+    <w:p>
+      <w:pPr>
+        <w:spacing w:line="276" w:lineRule="auto"/>
+        <w:ind w:firstLine="720"/>
+        <w:rPr>
+          <w:rFonts w:ascii="Times New Roman" w:hAnsi="Times New Roman" w:cs="Times New Roman"/>
+        </w:rPr>
+      </w:pPr>
+      <w:r>
+        <w:rPr>
+          <w:rFonts w:ascii="Times New Roman" w:hAnsi="Times New Roman" w:cs="Times New Roman"/>
+        </w:rPr>
+        <w:t>displayUpBtn(float x, float y), displayDownBtn(float x, float y), displayConfirmBtn(float x, float y) – display Up, Down and confirm buttons in given coordinates</w:t>
       </w:r>
       <w:r>
         <w:rPr>
@@ -4076,314 +3090,137 @@
           <w:rFonts w:ascii="Times New Roman" w:hAnsi="Times New Roman" w:cs="Times New Roman"/>
         </w:rPr>
       </w:pPr>
-      <w:proofErr w:type="spellStart"/>
-      <w:proofErr w:type="gramStart"/>
-      <w:r>
-        <w:rPr>
-          <w:rFonts w:ascii="Times New Roman" w:hAnsi="Times New Roman" w:cs="Times New Roman"/>
-        </w:rPr>
-        <w:t>btnUp</w:t>
-      </w:r>
-      <w:proofErr w:type="spellEnd"/>
-      <w:proofErr w:type="gramEnd"/>
-      <w:r>
-        <w:rPr>
-          <w:rFonts w:ascii="Times New Roman" w:hAnsi="Times New Roman" w:cs="Times New Roman"/>
-        </w:rPr>
-        <w:t xml:space="preserve">(), </w:t>
-      </w:r>
-      <w:proofErr w:type="spellStart"/>
-      <w:r>
-        <w:rPr>
-          <w:rFonts w:ascii="Times New Roman" w:hAnsi="Times New Roman" w:cs="Times New Roman"/>
-        </w:rPr>
-        <w:t>btnDown</w:t>
-      </w:r>
-      <w:proofErr w:type="spellEnd"/>
-      <w:r>
-        <w:rPr>
-          <w:rFonts w:ascii="Times New Roman" w:hAnsi="Times New Roman" w:cs="Times New Roman"/>
-        </w:rPr>
-        <w:t>() – display square with arrow</w:t>
-      </w:r>
-    </w:p>
-    <w:p>
-      <w:pPr>
-        <w:spacing w:line="276" w:lineRule="auto"/>
-        <w:ind w:firstLine="720"/>
-        <w:rPr>
-          <w:rFonts w:ascii="Times New Roman" w:hAnsi="Times New Roman" w:cs="Times New Roman"/>
-        </w:rPr>
-      </w:pPr>
-      <w:proofErr w:type="spellStart"/>
-      <w:proofErr w:type="gramStart"/>
-      <w:r>
-        <w:rPr>
-          <w:rFonts w:ascii="Times New Roman" w:hAnsi="Times New Roman" w:cs="Times New Roman"/>
-        </w:rPr>
-        <w:t>guessBox</w:t>
-      </w:r>
-      <w:proofErr w:type="spellEnd"/>
-      <w:proofErr w:type="gramEnd"/>
-      <w:r>
-        <w:rPr>
-          <w:rFonts w:ascii="Times New Roman" w:hAnsi="Times New Roman" w:cs="Times New Roman"/>
-        </w:rPr>
-        <w:t>(</w:t>
-      </w:r>
-      <w:proofErr w:type="spellStart"/>
-      <w:r>
-        <w:rPr>
-          <w:rFonts w:ascii="Times New Roman" w:hAnsi="Times New Roman" w:cs="Times New Roman"/>
-        </w:rPr>
-        <w:t>int</w:t>
-      </w:r>
-      <w:proofErr w:type="spellEnd"/>
-      <w:r>
-        <w:rPr>
-          <w:rFonts w:ascii="Times New Roman" w:hAnsi="Times New Roman" w:cs="Times New Roman"/>
-        </w:rPr>
-        <w:t xml:space="preserve"> x, </w:t>
-      </w:r>
-      <w:proofErr w:type="spellStart"/>
-      <w:r>
-        <w:rPr>
-          <w:rFonts w:ascii="Times New Roman" w:hAnsi="Times New Roman" w:cs="Times New Roman"/>
-        </w:rPr>
-        <w:t>int</w:t>
-      </w:r>
-      <w:proofErr w:type="spellEnd"/>
-      <w:r>
-        <w:rPr>
-          <w:rFonts w:ascii="Times New Roman" w:hAnsi="Times New Roman" w:cs="Times New Roman"/>
-        </w:rPr>
-        <w:t xml:space="preserve"> y, </w:t>
-      </w:r>
-      <w:proofErr w:type="spellStart"/>
-      <w:r>
-        <w:rPr>
-          <w:rFonts w:ascii="Times New Roman" w:hAnsi="Times New Roman" w:cs="Times New Roman"/>
-        </w:rPr>
-        <w:t>int</w:t>
-      </w:r>
-      <w:proofErr w:type="spellEnd"/>
+      <w:r>
+        <w:rPr>
+          <w:rFonts w:ascii="Times New Roman" w:hAnsi="Times New Roman" w:cs="Times New Roman"/>
+        </w:rPr>
+        <w:t>btnUp(), btnDown() – display square with arrow</w:t>
+      </w:r>
+    </w:p>
+    <w:p>
+      <w:pPr>
+        <w:spacing w:line="276" w:lineRule="auto"/>
+        <w:ind w:firstLine="720"/>
+        <w:rPr>
+          <w:rFonts w:ascii="Times New Roman" w:hAnsi="Times New Roman" w:cs="Times New Roman"/>
+        </w:rPr>
+      </w:pPr>
+      <w:r>
+        <w:rPr>
+          <w:rFonts w:ascii="Times New Roman" w:hAnsi="Times New Roman" w:cs="Times New Roman"/>
+        </w:rPr>
+        <w:t>guessBox(int x, int y, int val) – display square in given coordinates with chosen value</w:t>
+      </w:r>
+    </w:p>
+    <w:p>
+      <w:pPr>
+        <w:spacing w:line="276" w:lineRule="auto"/>
+        <w:ind w:firstLine="720"/>
+        <w:rPr>
+          <w:rFonts w:ascii="Times New Roman" w:hAnsi="Times New Roman" w:cs="Times New Roman"/>
+        </w:rPr>
+      </w:pPr>
+      <w:r>
+        <w:rPr>
+          <w:rFonts w:ascii="Times New Roman" w:hAnsi="Times New Roman" w:cs="Times New Roman"/>
+        </w:rPr>
+        <w:t>changeFillColor(float x, float y), changeCircleFillColor(float x, float y) – change buttons color based on given coordinates and mouse coordinates</w:t>
+      </w:r>
+    </w:p>
+    <w:p>
+      <w:pPr>
+        <w:spacing w:line="276" w:lineRule="auto"/>
+        <w:ind w:firstLine="720"/>
+        <w:rPr>
+          <w:rFonts w:ascii="Times New Roman" w:hAnsi="Times New Roman" w:cs="Times New Roman"/>
+        </w:rPr>
+      </w:pPr>
+      <w:r>
+        <w:rPr>
+          <w:rFonts w:ascii="Times New Roman" w:hAnsi="Times New Roman" w:cs="Times New Roman"/>
+        </w:rPr>
+        <w:t xml:space="preserve">givenBtnIsSelected(float x, float y), confirmIsSelected(float x, float y) – return true if buttons in given coordinated intersect with mouse coordinates </w:t>
+      </w:r>
+    </w:p>
+    <w:p>
+      <w:pPr>
+        <w:spacing w:line="276" w:lineRule="auto"/>
+        <w:ind w:firstLine="720"/>
+        <w:rPr>
+          <w:rFonts w:ascii="Times New Roman" w:hAnsi="Times New Roman" w:cs="Times New Roman"/>
+        </w:rPr>
+      </w:pPr>
+      <w:r>
+        <w:rPr>
+          <w:rFonts w:ascii="Times New Roman" w:hAnsi="Times New Roman" w:cs="Times New Roman"/>
+        </w:rPr>
+        <w:t>reset(WorldModel model) – reset game and ensure that it has reference to WorldModel</w:t>
+      </w:r>
+    </w:p>
+    <w:p>
+      <w:pPr>
+        <w:spacing w:line="276" w:lineRule="auto"/>
+        <w:ind w:firstLine="720"/>
+        <w:rPr>
+          <w:rFonts w:ascii="Times New Roman" w:hAnsi="Times New Roman" w:cs="Times New Roman"/>
+        </w:rPr>
+      </w:pPr>
+      <w:r>
+        <w:rPr>
+          <w:rFonts w:ascii="Times New Roman" w:hAnsi="Times New Roman" w:cs="Times New Roman"/>
+        </w:rPr>
+        <w:t>generateRandomCorrectVariant() – self explaining</w:t>
+      </w:r>
+    </w:p>
+    <w:p>
+      <w:pPr>
+        <w:spacing w:line="276" w:lineRule="auto"/>
+        <w:ind w:firstLine="720"/>
+        <w:rPr>
+          <w:rFonts w:ascii="Times New Roman" w:hAnsi="Times New Roman" w:cs="Times New Roman"/>
+        </w:rPr>
+      </w:pPr>
+      <w:r>
+        <w:rPr>
+          <w:rFonts w:ascii="Times New Roman" w:hAnsi="Times New Roman" w:cs="Times New Roman"/>
+        </w:rPr>
+        <w:t>guessToZero() – set all values of guess array to 0</w:t>
+      </w:r>
+    </w:p>
+    <w:p>
+      <w:pPr>
+        <w:spacing w:line="276" w:lineRule="auto"/>
+        <w:ind w:firstLine="720"/>
+        <w:rPr>
+          <w:rFonts w:ascii="Times New Roman" w:hAnsi="Times New Roman" w:cs="Times New Roman"/>
+        </w:rPr>
+      </w:pPr>
+      <w:r>
+        <w:rPr>
+          <w:rFonts w:ascii="Times New Roman" w:hAnsi="Times New Roman" w:cs="Times New Roman"/>
+        </w:rPr>
+        <w:t>setHistory() – save guess to array with history</w:t>
+      </w:r>
       <w:r>
         <w:rPr>
           <w:rFonts w:ascii="Times New Roman" w:hAnsi="Times New Roman" w:cs="Times New Roman"/>
         </w:rPr>
         <w:t xml:space="preserve"> </w:t>
       </w:r>
-      <w:proofErr w:type="spellStart"/>
-      <w:r>
-        <w:rPr>
-          <w:rFonts w:ascii="Times New Roman" w:hAnsi="Times New Roman" w:cs="Times New Roman"/>
-        </w:rPr>
-        <w:t>val</w:t>
-      </w:r>
-      <w:proofErr w:type="spellEnd"/>
-      <w:r>
-        <w:rPr>
-          <w:rFonts w:ascii="Times New Roman" w:hAnsi="Times New Roman" w:cs="Times New Roman"/>
-        </w:rPr>
-        <w:t>) – display square in given coordinates with chosen value</w:t>
-      </w:r>
-    </w:p>
-    <w:p>
-      <w:pPr>
-        <w:spacing w:line="276" w:lineRule="auto"/>
-        <w:ind w:firstLine="720"/>
-        <w:rPr>
-          <w:rFonts w:ascii="Times New Roman" w:hAnsi="Times New Roman" w:cs="Times New Roman"/>
-        </w:rPr>
-      </w:pPr>
-      <w:proofErr w:type="spellStart"/>
-      <w:proofErr w:type="gramStart"/>
-      <w:r>
-        <w:rPr>
-          <w:rFonts w:ascii="Times New Roman" w:hAnsi="Times New Roman" w:cs="Times New Roman"/>
-        </w:rPr>
-        <w:t>changeFillColor</w:t>
-      </w:r>
-      <w:proofErr w:type="spellEnd"/>
-      <w:proofErr w:type="gramEnd"/>
-      <w:r>
-        <w:rPr>
-          <w:rFonts w:ascii="Times New Roman" w:hAnsi="Times New Roman" w:cs="Times New Roman"/>
-        </w:rPr>
-        <w:t xml:space="preserve">(float x, float y), </w:t>
-      </w:r>
-      <w:proofErr w:type="spellStart"/>
-      <w:r>
-        <w:rPr>
-          <w:rFonts w:ascii="Times New Roman" w:hAnsi="Times New Roman" w:cs="Times New Roman"/>
-        </w:rPr>
-        <w:t>changeCircleFillColor</w:t>
-      </w:r>
-      <w:proofErr w:type="spellEnd"/>
-      <w:r>
-        <w:rPr>
-          <w:rFonts w:ascii="Times New Roman" w:hAnsi="Times New Roman" w:cs="Times New Roman"/>
-        </w:rPr>
-        <w:t>(float x, float y) – change buttons color based on given coordinates and mouse coordinates</w:t>
-      </w:r>
-    </w:p>
-    <w:p>
-      <w:pPr>
-        <w:spacing w:line="276" w:lineRule="auto"/>
-        <w:ind w:firstLine="720"/>
-        <w:rPr>
-          <w:rFonts w:ascii="Times New Roman" w:hAnsi="Times New Roman" w:cs="Times New Roman"/>
-        </w:rPr>
-      </w:pPr>
-      <w:proofErr w:type="spellStart"/>
-      <w:proofErr w:type="gramStart"/>
-      <w:r>
-        <w:rPr>
-          <w:rFonts w:ascii="Times New Roman" w:hAnsi="Times New Roman" w:cs="Times New Roman"/>
-        </w:rPr>
-        <w:t>givenBtnIsSelected</w:t>
-      </w:r>
-      <w:proofErr w:type="spellEnd"/>
-      <w:proofErr w:type="gramEnd"/>
-      <w:r>
-        <w:rPr>
-          <w:rFonts w:ascii="Times New Roman" w:hAnsi="Times New Roman" w:cs="Times New Roman"/>
-        </w:rPr>
-        <w:t xml:space="preserve">(float x, float y), </w:t>
-      </w:r>
-      <w:proofErr w:type="spellStart"/>
-      <w:r>
-        <w:rPr>
-          <w:rFonts w:ascii="Times New Roman" w:hAnsi="Times New Roman" w:cs="Times New Roman"/>
-        </w:rPr>
-        <w:t>confirmIsSelected</w:t>
-      </w:r>
-      <w:proofErr w:type="spellEnd"/>
-      <w:r>
-        <w:rPr>
-          <w:rFonts w:ascii="Times New Roman" w:hAnsi="Times New Roman" w:cs="Times New Roman"/>
-        </w:rPr>
-        <w:t xml:space="preserve">(float x, float y) – return true if buttons in given coordinated intersect with mouse coordinates </w:t>
-      </w:r>
-    </w:p>
-    <w:p>
-      <w:pPr>
-        <w:spacing w:line="276" w:lineRule="auto"/>
-        <w:ind w:firstLine="720"/>
-        <w:rPr>
-          <w:rFonts w:ascii="Times New Roman" w:hAnsi="Times New Roman" w:cs="Times New Roman"/>
-        </w:rPr>
-      </w:pPr>
-      <w:proofErr w:type="gramStart"/>
-      <w:r>
-        <w:rPr>
-          <w:rFonts w:ascii="Times New Roman" w:hAnsi="Times New Roman" w:cs="Times New Roman"/>
-        </w:rPr>
-        <w:t>reset</w:t>
-      </w:r>
-      <w:proofErr w:type="gramEnd"/>
-      <w:r>
-        <w:rPr>
-          <w:rFonts w:ascii="Times New Roman" w:hAnsi="Times New Roman" w:cs="Times New Roman"/>
-        </w:rPr>
-        <w:t>(</w:t>
-      </w:r>
-      <w:proofErr w:type="spellStart"/>
-      <w:r>
-        <w:rPr>
-          <w:rFonts w:ascii="Times New Roman" w:hAnsi="Times New Roman" w:cs="Times New Roman"/>
-        </w:rPr>
-        <w:t>WorldModel</w:t>
-      </w:r>
-      <w:proofErr w:type="spellEnd"/>
-      <w:r>
-        <w:rPr>
-          <w:rFonts w:ascii="Times New Roman" w:hAnsi="Times New Roman" w:cs="Times New Roman"/>
-        </w:rPr>
-        <w:t xml:space="preserve"> model) – reset game and ensure that it has reference to </w:t>
-      </w:r>
-      <w:proofErr w:type="spellStart"/>
-      <w:r>
-        <w:rPr>
-          <w:rFonts w:ascii="Times New Roman" w:hAnsi="Times New Roman" w:cs="Times New Roman"/>
-        </w:rPr>
-        <w:t>WorldModel</w:t>
-      </w:r>
-      <w:proofErr w:type="spellEnd"/>
-    </w:p>
-    <w:p>
-      <w:pPr>
-        <w:spacing w:line="276" w:lineRule="auto"/>
-        <w:ind w:firstLine="720"/>
-        <w:rPr>
-          <w:rFonts w:ascii="Times New Roman" w:hAnsi="Times New Roman" w:cs="Times New Roman"/>
-        </w:rPr>
-      </w:pPr>
-      <w:proofErr w:type="spellStart"/>
-      <w:proofErr w:type="gramStart"/>
-      <w:r>
-        <w:rPr>
-          <w:rFonts w:ascii="Times New Roman" w:hAnsi="Times New Roman" w:cs="Times New Roman"/>
-        </w:rPr>
-        <w:t>generateRandomCorrectVariant</w:t>
-      </w:r>
-      <w:proofErr w:type="spellEnd"/>
-      <w:proofErr w:type="gramEnd"/>
-      <w:r>
-        <w:rPr>
-          <w:rFonts w:ascii="Times New Roman" w:hAnsi="Times New Roman" w:cs="Times New Roman"/>
-        </w:rPr>
-        <w:t>() – self explaining</w:t>
-      </w:r>
-    </w:p>
-    <w:p>
-      <w:pPr>
-        <w:spacing w:line="276" w:lineRule="auto"/>
-        <w:ind w:firstLine="720"/>
-        <w:rPr>
-          <w:rFonts w:ascii="Times New Roman" w:hAnsi="Times New Roman" w:cs="Times New Roman"/>
-        </w:rPr>
-      </w:pPr>
-      <w:proofErr w:type="spellStart"/>
-      <w:proofErr w:type="gramStart"/>
-      <w:r>
-        <w:rPr>
-          <w:rFonts w:ascii="Times New Roman" w:hAnsi="Times New Roman" w:cs="Times New Roman"/>
-        </w:rPr>
-        <w:t>guessToZero</w:t>
-      </w:r>
-      <w:proofErr w:type="spellEnd"/>
-      <w:proofErr w:type="gramEnd"/>
-      <w:r>
-        <w:rPr>
-          <w:rFonts w:ascii="Times New Roman" w:hAnsi="Times New Roman" w:cs="Times New Roman"/>
-        </w:rPr>
-        <w:t>() – set all values of guess array to 0</w:t>
-      </w:r>
-    </w:p>
-    <w:p>
-      <w:pPr>
-        <w:spacing w:line="276" w:lineRule="auto"/>
-        <w:ind w:firstLine="720"/>
-        <w:rPr>
-          <w:rFonts w:ascii="Times New Roman" w:hAnsi="Times New Roman" w:cs="Times New Roman"/>
-        </w:rPr>
-      </w:pPr>
-      <w:proofErr w:type="spellStart"/>
-      <w:proofErr w:type="gramStart"/>
-      <w:r>
-        <w:rPr>
-          <w:rFonts w:ascii="Times New Roman" w:hAnsi="Times New Roman" w:cs="Times New Roman"/>
-        </w:rPr>
-        <w:t>setHistory</w:t>
-      </w:r>
-      <w:proofErr w:type="spellEnd"/>
-      <w:proofErr w:type="gramEnd"/>
-      <w:r>
-        <w:rPr>
-          <w:rFonts w:ascii="Times New Roman" w:hAnsi="Times New Roman" w:cs="Times New Roman"/>
-        </w:rPr>
-        <w:t>() – save guess to array with history</w:t>
+    </w:p>
+    <w:p>
+      <w:pPr>
+        <w:spacing w:line="276" w:lineRule="auto"/>
+        <w:ind w:firstLine="720"/>
+        <w:rPr>
+          <w:rFonts w:ascii="Times New Roman" w:hAnsi="Times New Roman" w:cs="Times New Roman"/>
+        </w:rPr>
+      </w:pPr>
+      <w:r>
+        <w:rPr>
+          <w:rFonts w:ascii="Times New Roman" w:hAnsi="Times New Roman" w:cs="Times New Roman"/>
+        </w:rPr>
+        <w:t>handleMousePressed() - handle mousePressed()</w:t>
       </w:r>
       <w:r>
         <w:rPr>
@@ -4391,217 +3228,92 @@
         </w:rPr>
         <w:t xml:space="preserve"> </w:t>
       </w:r>
-    </w:p>
-    <w:p>
-      <w:pPr>
-        <w:spacing w:line="276" w:lineRule="auto"/>
-        <w:ind w:firstLine="720"/>
-        <w:rPr>
-          <w:rFonts w:ascii="Times New Roman" w:hAnsi="Times New Roman" w:cs="Times New Roman"/>
-        </w:rPr>
-      </w:pPr>
-      <w:proofErr w:type="spellStart"/>
-      <w:proofErr w:type="gramStart"/>
-      <w:r>
-        <w:rPr>
-          <w:rFonts w:ascii="Times New Roman" w:hAnsi="Times New Roman" w:cs="Times New Roman"/>
-        </w:rPr>
-        <w:t>handleMousePressed</w:t>
-      </w:r>
-      <w:proofErr w:type="spellEnd"/>
-      <w:proofErr w:type="gramEnd"/>
-      <w:r>
-        <w:rPr>
-          <w:rFonts w:ascii="Times New Roman" w:hAnsi="Times New Roman" w:cs="Times New Roman"/>
-        </w:rPr>
-        <w:t xml:space="preserve">() - handle </w:t>
-      </w:r>
-      <w:proofErr w:type="spellStart"/>
-      <w:r>
-        <w:rPr>
-          <w:rFonts w:ascii="Times New Roman" w:hAnsi="Times New Roman" w:cs="Times New Roman"/>
-        </w:rPr>
-        <w:t>mousePressed</w:t>
-      </w:r>
-      <w:proofErr w:type="spellEnd"/>
-      <w:r>
-        <w:rPr>
-          <w:rFonts w:ascii="Times New Roman" w:hAnsi="Times New Roman" w:cs="Times New Roman"/>
-        </w:rPr>
-        <w:t>()</w:t>
-      </w:r>
-      <w:r>
-        <w:rPr>
-          <w:rFonts w:ascii="Times New Roman" w:hAnsi="Times New Roman" w:cs="Times New Roman"/>
-        </w:rPr>
-        <w:t xml:space="preserve"> </w:t>
-      </w:r>
       <w:r>
         <w:rPr>
           <w:rFonts w:ascii="Times New Roman" w:hAnsi="Times New Roman" w:cs="Times New Roman"/>
         </w:rPr>
         <w:t xml:space="preserve">from </w:t>
       </w:r>
-      <w:proofErr w:type="spellStart"/>
-      <w:r>
-        <w:rPr>
-          <w:rFonts w:ascii="Times New Roman" w:hAnsi="Times New Roman" w:cs="Times New Roman"/>
-        </w:rPr>
-        <w:t>WorldModel</w:t>
-      </w:r>
-      <w:proofErr w:type="spellEnd"/>
-      <w:r>
-        <w:rPr>
-          <w:rFonts w:ascii="Times New Roman" w:hAnsi="Times New Roman" w:cs="Times New Roman"/>
-        </w:rPr>
-        <w:t xml:space="preserve"> class</w:t>
-      </w:r>
-    </w:p>
-    <w:p>
-      <w:pPr>
-        <w:spacing w:line="276" w:lineRule="auto"/>
-        <w:ind w:firstLine="720"/>
-        <w:rPr>
-          <w:rFonts w:ascii="Times New Roman" w:hAnsi="Times New Roman" w:cs="Times New Roman"/>
-        </w:rPr>
-      </w:pPr>
-      <w:proofErr w:type="spellStart"/>
-      <w:proofErr w:type="gramStart"/>
-      <w:r>
-        <w:rPr>
-          <w:rFonts w:ascii="Times New Roman" w:hAnsi="Times New Roman" w:cs="Times New Roman"/>
-        </w:rPr>
-        <w:t>setGuess</w:t>
-      </w:r>
-      <w:proofErr w:type="spellEnd"/>
-      <w:proofErr w:type="gramEnd"/>
-      <w:r>
-        <w:rPr>
-          <w:rFonts w:ascii="Times New Roman" w:hAnsi="Times New Roman" w:cs="Times New Roman"/>
-        </w:rPr>
-        <w:t xml:space="preserve">() – update guess value based on mouse </w:t>
-      </w:r>
-      <w:proofErr w:type="spellStart"/>
-      <w:r>
-        <w:rPr>
-          <w:rFonts w:ascii="Times New Roman" w:hAnsi="Times New Roman" w:cs="Times New Roman"/>
-        </w:rPr>
-        <w:t>coordiantes</w:t>
-      </w:r>
-      <w:proofErr w:type="spellEnd"/>
-    </w:p>
-    <w:p>
-      <w:pPr>
-        <w:spacing w:line="276" w:lineRule="auto"/>
-        <w:ind w:firstLine="720"/>
-        <w:rPr>
-          <w:rFonts w:ascii="Times New Roman" w:hAnsi="Times New Roman" w:cs="Times New Roman"/>
-        </w:rPr>
-      </w:pPr>
-      <w:proofErr w:type="spellStart"/>
-      <w:proofErr w:type="gramStart"/>
-      <w:r>
-        <w:rPr>
-          <w:rFonts w:ascii="Times New Roman" w:hAnsi="Times New Roman" w:cs="Times New Roman"/>
-        </w:rPr>
-        <w:t>confirmGuess</w:t>
-      </w:r>
-      <w:proofErr w:type="spellEnd"/>
-      <w:proofErr w:type="gramEnd"/>
-      <w:r>
-        <w:rPr>
-          <w:rFonts w:ascii="Times New Roman" w:hAnsi="Times New Roman" w:cs="Times New Roman"/>
-        </w:rPr>
-        <w:t>() – check current guess after confirm button was pressed</w:t>
-      </w:r>
-    </w:p>
-    <w:p>
-      <w:pPr>
-        <w:spacing w:line="276" w:lineRule="auto"/>
-        <w:ind w:firstLine="720"/>
-        <w:rPr>
-          <w:rFonts w:ascii="Times New Roman" w:hAnsi="Times New Roman" w:cs="Times New Roman"/>
-        </w:rPr>
-      </w:pPr>
-      <w:proofErr w:type="spellStart"/>
-      <w:proofErr w:type="gramStart"/>
-      <w:r>
-        <w:rPr>
-          <w:rFonts w:ascii="Times New Roman" w:hAnsi="Times New Roman" w:cs="Times New Roman"/>
-        </w:rPr>
-        <w:t>processGuess</w:t>
-      </w:r>
-      <w:proofErr w:type="spellEnd"/>
-      <w:proofErr w:type="gramEnd"/>
-      <w:r>
-        <w:rPr>
-          <w:rFonts w:ascii="Times New Roman" w:hAnsi="Times New Roman" w:cs="Times New Roman"/>
-        </w:rPr>
-        <w:t>() – process guess values</w:t>
-      </w:r>
-    </w:p>
-    <w:p>
-      <w:pPr>
-        <w:spacing w:line="276" w:lineRule="auto"/>
-        <w:ind w:firstLine="720"/>
-        <w:rPr>
-          <w:rFonts w:ascii="Times New Roman" w:hAnsi="Times New Roman" w:cs="Times New Roman"/>
-        </w:rPr>
-      </w:pPr>
-      <w:proofErr w:type="spellStart"/>
-      <w:proofErr w:type="gramStart"/>
-      <w:r>
-        <w:rPr>
-          <w:rFonts w:ascii="Times New Roman" w:hAnsi="Times New Roman" w:cs="Times New Roman"/>
-        </w:rPr>
-        <w:t>processWinScenario</w:t>
-      </w:r>
-      <w:proofErr w:type="spellEnd"/>
-      <w:proofErr w:type="gramEnd"/>
-      <w:r>
-        <w:rPr>
-          <w:rFonts w:ascii="Times New Roman" w:hAnsi="Times New Roman" w:cs="Times New Roman"/>
-        </w:rPr>
-        <w:t xml:space="preserve">(), </w:t>
-      </w:r>
-      <w:proofErr w:type="spellStart"/>
-      <w:r>
-        <w:rPr>
-          <w:rFonts w:ascii="Times New Roman" w:hAnsi="Times New Roman" w:cs="Times New Roman"/>
-        </w:rPr>
-        <w:t>processLooseScenario</w:t>
-      </w:r>
-      <w:proofErr w:type="spellEnd"/>
-      <w:r>
-        <w:rPr>
-          <w:rFonts w:ascii="Times New Roman" w:hAnsi="Times New Roman" w:cs="Times New Roman"/>
-        </w:rPr>
-        <w:t>() – finish game with one of the scenarios</w:t>
-      </w:r>
-    </w:p>
-    <w:p>
-      <w:pPr>
-        <w:spacing w:line="276" w:lineRule="auto"/>
-        <w:ind w:firstLine="720"/>
-        <w:rPr>
-          <w:rFonts w:ascii="Times New Roman" w:hAnsi="Times New Roman" w:cs="Times New Roman"/>
-        </w:rPr>
-      </w:pPr>
-      <w:proofErr w:type="spellStart"/>
-      <w:proofErr w:type="gramStart"/>
-      <w:r>
-        <w:rPr>
-          <w:rFonts w:ascii="Times New Roman" w:hAnsi="Times New Roman" w:cs="Times New Roman"/>
-        </w:rPr>
-        <w:t>noFirstTime</w:t>
-      </w:r>
-      <w:proofErr w:type="spellEnd"/>
-      <w:proofErr w:type="gramEnd"/>
-      <w:r>
-        <w:rPr>
-          <w:rFonts w:ascii="Times New Roman" w:hAnsi="Times New Roman" w:cs="Times New Roman"/>
-        </w:rPr>
-        <w:t>() – is needed to prevent winning from the first try</w:t>
+      <w:r>
+        <w:rPr>
+          <w:rFonts w:ascii="Times New Roman" w:hAnsi="Times New Roman" w:cs="Times New Roman"/>
+        </w:rPr>
+        <w:t>WorldModel class</w:t>
+      </w:r>
+    </w:p>
+    <w:p>
+      <w:pPr>
+        <w:spacing w:line="276" w:lineRule="auto"/>
+        <w:ind w:firstLine="720"/>
+        <w:rPr>
+          <w:rFonts w:ascii="Times New Roman" w:hAnsi="Times New Roman" w:cs="Times New Roman"/>
+        </w:rPr>
+      </w:pPr>
+      <w:r>
+        <w:rPr>
+          <w:rFonts w:ascii="Times New Roman" w:hAnsi="Times New Roman" w:cs="Times New Roman"/>
+        </w:rPr>
+        <w:t>setGuess() – update guess value based on mouse coordiantes</w:t>
+      </w:r>
+    </w:p>
+    <w:p>
+      <w:pPr>
+        <w:spacing w:line="276" w:lineRule="auto"/>
+        <w:ind w:firstLine="720"/>
+        <w:rPr>
+          <w:rFonts w:ascii="Times New Roman" w:hAnsi="Times New Roman" w:cs="Times New Roman"/>
+        </w:rPr>
+      </w:pPr>
+      <w:r>
+        <w:rPr>
+          <w:rFonts w:ascii="Times New Roman" w:hAnsi="Times New Roman" w:cs="Times New Roman"/>
+        </w:rPr>
+        <w:t>confirmGuess() – check current guess after confirm button was pressed</w:t>
+      </w:r>
+    </w:p>
+    <w:p>
+      <w:pPr>
+        <w:spacing w:line="276" w:lineRule="auto"/>
+        <w:ind w:firstLine="720"/>
+        <w:rPr>
+          <w:rFonts w:ascii="Times New Roman" w:hAnsi="Times New Roman" w:cs="Times New Roman"/>
+        </w:rPr>
+      </w:pPr>
+      <w:r>
+        <w:rPr>
+          <w:rFonts w:ascii="Times New Roman" w:hAnsi="Times New Roman" w:cs="Times New Roman"/>
+        </w:rPr>
+        <w:t>processGuess() – process guess values</w:t>
+      </w:r>
+    </w:p>
+    <w:p>
+      <w:pPr>
+        <w:spacing w:line="276" w:lineRule="auto"/>
+        <w:ind w:firstLine="720"/>
+        <w:rPr>
+          <w:rFonts w:ascii="Times New Roman" w:hAnsi="Times New Roman" w:cs="Times New Roman"/>
+        </w:rPr>
+      </w:pPr>
+      <w:r>
+        <w:rPr>
+          <w:rFonts w:ascii="Times New Roman" w:hAnsi="Times New Roman" w:cs="Times New Roman"/>
+        </w:rPr>
+        <w:t>processWinScenario(), processLooseScenario() – finish game with one of the scenarios</w:t>
+      </w:r>
+    </w:p>
+    <w:p>
+      <w:pPr>
+        <w:spacing w:line="276" w:lineRule="auto"/>
+        <w:ind w:firstLine="720"/>
+        <w:rPr>
+          <w:rFonts w:ascii="Times New Roman" w:hAnsi="Times New Roman" w:cs="Times New Roman"/>
+        </w:rPr>
+      </w:pPr>
+      <w:r>
+        <w:rPr>
+          <w:rFonts w:ascii="Times New Roman" w:hAnsi="Times New Roman" w:cs="Times New Roman"/>
+        </w:rPr>
+        <w:t>noFirstTime() – is needed to prevent winning from the first try</w:t>
       </w:r>
     </w:p>
     <w:p>
@@ -4618,35 +3330,11 @@
           <w:docGrid w:linePitch="360"/>
         </w:sectPr>
       </w:pPr>
-      <w:proofErr w:type="spellStart"/>
-      <w:proofErr w:type="gramStart"/>
-      <w:r>
-        <w:rPr>
-          <w:rFonts w:ascii="Times New Roman" w:hAnsi="Times New Roman" w:cs="Times New Roman"/>
-        </w:rPr>
-        <w:t>increaseDifficulty</w:t>
-      </w:r>
-      <w:proofErr w:type="spellEnd"/>
-      <w:proofErr w:type="gramEnd"/>
-      <w:r>
-        <w:rPr>
-          <w:rFonts w:ascii="Times New Roman" w:hAnsi="Times New Roman" w:cs="Times New Roman"/>
-        </w:rPr>
-        <w:t xml:space="preserve">(), </w:t>
-      </w:r>
-      <w:proofErr w:type="spellStart"/>
-      <w:r>
-        <w:rPr>
-          <w:rFonts w:ascii="Times New Roman" w:hAnsi="Times New Roman" w:cs="Times New Roman"/>
-        </w:rPr>
-        <w:t>decreaseDifficulty</w:t>
-      </w:r>
-      <w:proofErr w:type="spellEnd"/>
-      <w:r>
-        <w:rPr>
-          <w:rFonts w:ascii="Times New Roman" w:hAnsi="Times New Roman" w:cs="Times New Roman"/>
-        </w:rPr>
-        <w:t>() – change game difficulty</w:t>
+      <w:r>
+        <w:rPr>
+          <w:rFonts w:ascii="Times New Roman" w:hAnsi="Times New Roman" w:cs="Times New Roman"/>
+        </w:rPr>
+        <w:t>increaseDifficulty(), decreaseDifficulty() – change game difficulty</w:t>
       </w:r>
     </w:p>
     <w:p>
@@ -4766,15 +3454,7 @@
         <w:t>Kazak</w:t>
       </w:r>
       <w:r>
-        <w:t xml:space="preserve"> have a small conversation. Dialog clouds will appear next to each other and will be shown until user clicks button “Next”. Alien asks for help. He </w:t>
-      </w:r>
-      <w:proofErr w:type="gramStart"/>
-      <w:r>
-        <w:t>run</w:t>
-      </w:r>
-      <w:proofErr w:type="gramEnd"/>
-      <w:r>
-        <w:t xml:space="preserve"> out of gas.</w:t>
+        <w:t xml:space="preserve"> have a small conversation. Dialog clouds will appear next to each other and will be shown until user clicks button “Next”. Alien asks for help. He run out of gas.</w:t>
       </w:r>
     </w:p>
     <w:p>
@@ -4802,15 +3482,7 @@
         <w:t>Act#6</w:t>
       </w:r>
       <w:r>
-        <w:t xml:space="preserve">, “Guess ingredients”: Small logic game where user has limited tries to guess which ingredients </w:t>
-      </w:r>
-      <w:proofErr w:type="gramStart"/>
-      <w:r>
-        <w:t>are</w:t>
-      </w:r>
-      <w:proofErr w:type="gramEnd"/>
-      <w:r>
-        <w:t xml:space="preserve"> used for gas for UFO. Every game will need random ingredients. There will be hints: how many ingredients were guessed, but user will have to guess which are correct. It is impossible to guess in first turn.</w:t>
+        <w:t>, “Guess ingredients”: Small logic game where user has limited tries to guess which ingredients are used for gas for UFO. Every game will need random ingredients. There will be hints: how many ingredients were guessed, but user will have to guess which are correct. It is impossible to guess in first turn.</w:t>
       </w:r>
     </w:p>
     <w:p>
@@ -4887,39 +3559,127 @@
         <w:spacing w:line="276" w:lineRule="auto"/>
         <w:ind w:firstLine="720"/>
       </w:pPr>
-      <w:proofErr w:type="spellStart"/>
-      <w:r>
-        <w:t>Devaney</w:t>
-      </w:r>
-      <w:proofErr w:type="spellEnd"/>
-      <w:r>
-        <w:t xml:space="preserve">, L. (2015, November 18). </w:t>
+      <w:r>
+        <w:t xml:space="preserve">Devaney, L. (2015, November 18). </w:t>
       </w:r>
       <w:r>
         <w:rPr>
           <w:i/>
         </w:rPr>
-        <w:t xml:space="preserve">New </w:t>
-      </w:r>
-      <w:proofErr w:type="spellStart"/>
-      <w:r>
-        <w:rPr>
-          <w:i/>
-        </w:rPr>
-        <w:t>Minecraft</w:t>
-      </w:r>
-      <w:proofErr w:type="spellEnd"/>
-      <w:r>
-        <w:rPr>
-          <w:i/>
-        </w:rPr>
-        <w:t xml:space="preserve"> tutorial teaches kids coding.</w:t>
-      </w:r>
-      <w:r>
-        <w:t xml:space="preserve"> Retrieved March 24, 2016, from http://www.eschoolnews.com/2015/11/18/minecraft-tutorial-059/</w:t>
+        <w:t>New Minecraft tutorial teaches kids coding.</w:t>
+      </w:r>
+      <w:r>
+        <w:t xml:space="preserve"> Retrieved March 24, 2016, from </w:t>
+      </w:r>
+      <w:hyperlink r:id="rId6" w:history="1">
+        <w:r>
+          <w:rPr>
+            <w:rStyle w:val="a4"/>
+          </w:rPr>
+          <w:t>http://www.eschoolnews.com/2015/11/18/minecraft-tutorial-059/</w:t>
+        </w:r>
+      </w:hyperlink>
+    </w:p>
+    <w:p>
+      <w:pPr>
+        <w:spacing w:line="276" w:lineRule="auto"/>
+        <w:ind w:firstLine="720"/>
+        <w:rPr>
+          <w:rFonts w:eastAsia="Times New Roman" w:cs="Times New Roman"/>
+        </w:rPr>
+      </w:pPr>
+      <w:r>
+        <w:rPr>
+          <w:rFonts w:eastAsia="Times New Roman" w:cs="Times New Roman"/>
+        </w:rPr>
+        <w:t xml:space="preserve">@kemospop. (2013, June 26). Launchpad McQuack - DuckTales: Remastered wallpaper. Retrieved March 28, 2016, from </w:t>
+      </w:r>
+      <w:hyperlink r:id="rId7" w:history="1">
+        <w:r>
+          <w:rPr>
+            <w:rStyle w:val="a4"/>
+            <w:rFonts w:eastAsia="Times New Roman" w:cs="Times New Roman"/>
+          </w:rPr>
+          <w:t>http://www.superbwallpapers.com/games/launchpad-mcquack-ducktales-remastered-21679/</w:t>
+        </w:r>
+      </w:hyperlink>
+    </w:p>
+    <w:p>
+      <w:pPr>
+        <w:spacing w:line="276" w:lineRule="auto"/>
+        <w:ind w:firstLine="720"/>
+        <w:rPr>
+          <w:rFonts w:eastAsia="Times New Roman" w:cs="Times New Roman"/>
+        </w:rPr>
+      </w:pPr>
+      <w:r>
+        <w:rPr>
+          <w:rFonts w:eastAsia="Times New Roman" w:cs="Times New Roman"/>
+        </w:rPr>
+        <w:t xml:space="preserve">Dahno, V. (1987). How kozaks met aliens. Retrieved March 28, 2016, from </w:t>
+      </w:r>
+      <w:hyperlink r:id="rId8" w:history="1">
+        <w:r>
+          <w:rPr>
+            <w:rStyle w:val="a4"/>
+            <w:rFonts w:eastAsia="Times New Roman" w:cs="Times New Roman"/>
+          </w:rPr>
+          <w:t>http://multik.usemind.org/147-kak-kazaki-inoplanetyan-vstrechali</w:t>
+        </w:r>
+      </w:hyperlink>
+      <w:r>
+        <w:rPr>
+          <w:rFonts w:eastAsia="Times New Roman" w:cs="Times New Roman"/>
+        </w:rPr>
+        <w:t xml:space="preserve"> </w:t>
+      </w:r>
+    </w:p>
+    <w:p>
+      <w:pPr>
+        <w:spacing w:line="276" w:lineRule="auto"/>
+        <w:ind w:firstLine="720"/>
+      </w:pPr>
+      <w:r>
+        <w:rPr>
+          <w:rFonts w:eastAsia="Times New Roman" w:cs="Times New Roman"/>
+        </w:rPr>
+        <w:t xml:space="preserve">Dahno, V. (1987). How kozaks </w:t>
+      </w:r>
+      <w:r>
+        <w:rPr>
+          <w:rFonts w:eastAsia="Times New Roman" w:cs="Times New Roman"/>
+        </w:rPr>
+        <w:t>played Olympics</w:t>
       </w:r>
       <w:bookmarkStart w:id="0" w:name="_GoBack"/>
       <w:bookmarkEnd w:id="0"/>
+      <w:r>
+        <w:rPr>
+          <w:rFonts w:eastAsia="Times New Roman" w:cs="Times New Roman"/>
+        </w:rPr>
+        <w:t>. Retrieved March 28, 2016, from</w:t>
+      </w:r>
+      <w:r>
+        <w:rPr>
+          <w:rFonts w:eastAsia="Times New Roman" w:cs="Times New Roman"/>
+        </w:rPr>
+        <w:t xml:space="preserve"> </w:t>
+      </w:r>
+      <w:hyperlink r:id="rId9" w:history="1">
+        <w:r>
+          <w:rPr>
+            <w:rStyle w:val="a4"/>
+            <w:rFonts w:eastAsia="Times New Roman" w:cs="Times New Roman"/>
+          </w:rPr>
+          <w:t>http://mults.info/mults/?id=125</w:t>
+        </w:r>
+      </w:hyperlink>
+      <w:r>
+        <w:rPr>
+          <w:rFonts w:eastAsia="Times New Roman" w:cs="Times New Roman"/>
+        </w:rPr>
+        <w:t xml:space="preserve"> </w:t>
+      </w:r>
     </w:p>
     <w:sectPr>
       <w:pgSz w:w="12240" w:h="15840"/>
@@ -6522,6 +5282,17 @@
       <w:contextualSpacing/>
     </w:pPr>
   </w:style>
+  <w:style w:type="character" w:styleId="a4">
+    <w:name w:val="Hyperlink"/>
+    <w:basedOn w:val="a0"/>
+    <w:uiPriority w:val="99"/>
+    <w:unhideWhenUsed/>
+    <w:rsid w:val="00C46121"/>
+    <w:rPr>
+      <w:color w:val="0000FF" w:themeColor="hyperlink"/>
+      <w:u w:val="single"/>
+    </w:rPr>
+  </w:style>
 </w:styles>
 </file>
 
@@ -6718,6 +5489,17 @@
       <w:ind w:left="720"/>
       <w:contextualSpacing/>
     </w:pPr>
+  </w:style>
+  <w:style w:type="character" w:styleId="a4">
+    <w:name w:val="Hyperlink"/>
+    <w:basedOn w:val="a0"/>
+    <w:uiPriority w:val="99"/>
+    <w:unhideWhenUsed/>
+    <w:rsid w:val="00C46121"/>
+    <w:rPr>
+      <w:color w:val="0000FF" w:themeColor="hyperlink"/>
+      <w:u w:val="single"/>
+    </w:rPr>
   </w:style>
 </w:styles>
 </file>

</xml_diff>